<commit_message>
Altered docs to represent byte selection in memory viewer
</commit_message>
<xml_diff>
--- a/doc/Инструкция по использованию.docx
+++ b/doc/Инструкция по использованию.docx
@@ -5721,6 +5721,11 @@
         <w:t>Наведение на любой байт в окне просмотра автоматически выделяет цветом его, а также строку и столбец для упрощения определения адреса байта.</w:t>
       </w:r>
     </w:p>
+    <w:p>
+      <w:r>
+        <w:t>Нажатие ПКМ по байту, а также проведение через байт с зажатой ПКМ выделяют его цветом. Данное выделение можно сбросить нажатием кнопки «Снять выделение», сбрасывающей всё выделение, либо повторным нажатием ПКМ. При переключении страниц выделение всех ячеек сбрасывается, если не установлен соответствующий переключатель. Переключение микросхем в инструменте просмотра сбрасывает выделение.</w:t>
+      </w:r>
+    </w:p>
     <w:p/>
     <w:p>
       <w:pPr>
@@ -6494,8 +6499,13 @@
               <w:ind w:firstLine="0"/>
               <w:jc w:val="left"/>
             </w:pPr>
-            <w:r>
-              <w:t>=(+)/-, Колесико мыши</w:t>
+            <w:proofErr w:type="gramStart"/>
+            <w:r>
+              <w:t>=(</w:t>
+            </w:r>
+            <w:proofErr w:type="gramEnd"/>
+            <w:r>
+              <w:t>+)/-, Колесико мыши</w:t>
             </w:r>
           </w:p>
         </w:tc>
@@ -6635,12 +6645,14 @@
                 <w:lang w:val="en-US"/>
               </w:rPr>
             </w:pPr>
+            <w:proofErr w:type="spellStart"/>
             <w:r>
               <w:rPr>
                 <w:lang w:val="en-US"/>
               </w:rPr>
               <w:t>Ctrl+S</w:t>
             </w:r>
+            <w:proofErr w:type="spellEnd"/>
           </w:p>
         </w:tc>
       </w:tr>
@@ -6673,12 +6685,14 @@
                 <w:lang w:val="en-US"/>
               </w:rPr>
             </w:pPr>
+            <w:proofErr w:type="spellStart"/>
             <w:r>
               <w:rPr>
                 <w:lang w:val="en-US"/>
               </w:rPr>
               <w:t>Ctrl+L</w:t>
             </w:r>
+            <w:proofErr w:type="spellEnd"/>
           </w:p>
         </w:tc>
       </w:tr>
@@ -6711,12 +6725,14 @@
                 <w:lang w:val="en-US"/>
               </w:rPr>
             </w:pPr>
+            <w:proofErr w:type="spellStart"/>
             <w:r>
               <w:rPr>
                 <w:lang w:val="en-US"/>
               </w:rPr>
               <w:t>Ctrl+Z</w:t>
             </w:r>
+            <w:proofErr w:type="spellEnd"/>
           </w:p>
         </w:tc>
       </w:tr>
@@ -6749,12 +6765,14 @@
                 <w:lang w:val="en-US"/>
               </w:rPr>
             </w:pPr>
+            <w:proofErr w:type="spellStart"/>
             <w:r>
               <w:rPr>
                 <w:lang w:val="en-US"/>
               </w:rPr>
               <w:t>Ctrl+Y</w:t>
             </w:r>
+            <w:proofErr w:type="spellEnd"/>
           </w:p>
         </w:tc>
       </w:tr>
@@ -6787,12 +6805,14 @@
                 <w:lang w:val="en-US"/>
               </w:rPr>
             </w:pPr>
+            <w:proofErr w:type="spellStart"/>
             <w:r>
               <w:rPr>
                 <w:lang w:val="en-US"/>
               </w:rPr>
               <w:t>Ctrl+E</w:t>
             </w:r>
+            <w:proofErr w:type="spellEnd"/>
           </w:p>
         </w:tc>
       </w:tr>

</xml_diff>

<commit_message>
Added LA docs, made sure docs work when exported
</commit_message>
<xml_diff>
--- a/doc/Инструкция по использованию.docx
+++ b/doc/Инструкция по использованию.docx
@@ -38,8 +38,15 @@
             <w:tabs>
               <w:tab w:val="right" w:leader="dot" w:pos="9345"/>
             </w:tabs>
+            <w:ind w:firstLine="0"/>
             <w:rPr>
+              <w:rFonts w:asciiTheme="minorHAnsi" w:eastAsiaTheme="minorEastAsia" w:hAnsiTheme="minorHAnsi"/>
               <w:noProof/>
+              <w:kern w:val="2"/>
+              <w:sz w:val="24"/>
+              <w:szCs w:val="24"/>
+              <w:lang w:eastAsia="ru-RU"/>
+              <w14:ligatures w14:val="standardContextual"/>
             </w:rPr>
           </w:pPr>
           <w:r>
@@ -51,7 +58,7 @@
           <w:r>
             <w:fldChar w:fldCharType="separate"/>
           </w:r>
-          <w:hyperlink w:anchor="_Toc189151256" w:history="1">
+          <w:hyperlink w:anchor="_Toc189171676" w:history="1">
             <w:r>
               <w:rPr>
                 <w:rStyle w:val="af1"/>
@@ -78,7 +85,7 @@
                 <w:noProof/>
                 <w:webHidden/>
               </w:rPr>
-              <w:instrText xml:space="preserve"> PAGEREF _Toc189151256 \h </w:instrText>
+              <w:instrText xml:space="preserve"> PAGEREF _Toc189171676 \h </w:instrText>
             </w:r>
             <w:r>
               <w:rPr>
@@ -116,10 +123,16 @@
               <w:tab w:val="right" w:leader="dot" w:pos="9345"/>
             </w:tabs>
             <w:rPr>
+              <w:rFonts w:asciiTheme="minorHAnsi" w:eastAsiaTheme="minorEastAsia" w:hAnsiTheme="minorHAnsi"/>
               <w:noProof/>
+              <w:kern w:val="2"/>
+              <w:sz w:val="24"/>
+              <w:szCs w:val="24"/>
+              <w:lang w:eastAsia="ru-RU"/>
+              <w14:ligatures w14:val="standardContextual"/>
             </w:rPr>
           </w:pPr>
-          <w:hyperlink w:anchor="_Toc189151257" w:history="1">
+          <w:hyperlink w:anchor="_Toc189171677" w:history="1">
             <w:r>
               <w:rPr>
                 <w:rStyle w:val="af1"/>
@@ -146,7 +159,7 @@
                 <w:noProof/>
                 <w:webHidden/>
               </w:rPr>
-              <w:instrText xml:space="preserve"> PAGEREF _Toc189151257 \h </w:instrText>
+              <w:instrText xml:space="preserve"> PAGEREF _Toc189171677 \h </w:instrText>
             </w:r>
             <w:r>
               <w:rPr>
@@ -184,10 +197,16 @@
               <w:tab w:val="right" w:leader="dot" w:pos="9345"/>
             </w:tabs>
             <w:rPr>
+              <w:rFonts w:asciiTheme="minorHAnsi" w:eastAsiaTheme="minorEastAsia" w:hAnsiTheme="minorHAnsi"/>
               <w:noProof/>
+              <w:kern w:val="2"/>
+              <w:sz w:val="24"/>
+              <w:szCs w:val="24"/>
+              <w:lang w:eastAsia="ru-RU"/>
+              <w14:ligatures w14:val="standardContextual"/>
             </w:rPr>
           </w:pPr>
-          <w:hyperlink w:anchor="_Toc189151258" w:history="1">
+          <w:hyperlink w:anchor="_Toc189171678" w:history="1">
             <w:r>
               <w:rPr>
                 <w:rStyle w:val="af1"/>
@@ -214,7 +233,7 @@
                 <w:noProof/>
                 <w:webHidden/>
               </w:rPr>
-              <w:instrText xml:space="preserve"> PAGEREF _Toc189151258 \h </w:instrText>
+              <w:instrText xml:space="preserve"> PAGEREF _Toc189171678 \h </w:instrText>
             </w:r>
             <w:r>
               <w:rPr>
@@ -252,10 +271,16 @@
               <w:tab w:val="right" w:leader="dot" w:pos="9345"/>
             </w:tabs>
             <w:rPr>
+              <w:rFonts w:asciiTheme="minorHAnsi" w:eastAsiaTheme="minorEastAsia" w:hAnsiTheme="minorHAnsi"/>
               <w:noProof/>
+              <w:kern w:val="2"/>
+              <w:sz w:val="24"/>
+              <w:szCs w:val="24"/>
+              <w:lang w:eastAsia="ru-RU"/>
+              <w14:ligatures w14:val="standardContextual"/>
             </w:rPr>
           </w:pPr>
-          <w:hyperlink w:anchor="_Toc189151259" w:history="1">
+          <w:hyperlink w:anchor="_Toc189171679" w:history="1">
             <w:r>
               <w:rPr>
                 <w:rStyle w:val="af1"/>
@@ -282,7 +307,7 @@
                 <w:noProof/>
                 <w:webHidden/>
               </w:rPr>
-              <w:instrText xml:space="preserve"> PAGEREF _Toc189151259 \h </w:instrText>
+              <w:instrText xml:space="preserve"> PAGEREF _Toc189171679 \h </w:instrText>
             </w:r>
             <w:r>
               <w:rPr>
@@ -320,10 +345,16 @@
               <w:tab w:val="right" w:leader="dot" w:pos="9345"/>
             </w:tabs>
             <w:rPr>
+              <w:rFonts w:asciiTheme="minorHAnsi" w:eastAsiaTheme="minorEastAsia" w:hAnsiTheme="minorHAnsi"/>
               <w:noProof/>
+              <w:kern w:val="2"/>
+              <w:sz w:val="24"/>
+              <w:szCs w:val="24"/>
+              <w:lang w:eastAsia="ru-RU"/>
+              <w14:ligatures w14:val="standardContextual"/>
             </w:rPr>
           </w:pPr>
-          <w:hyperlink w:anchor="_Toc189151260" w:history="1">
+          <w:hyperlink w:anchor="_Toc189171680" w:history="1">
             <w:r>
               <w:rPr>
                 <w:rStyle w:val="af1"/>
@@ -350,7 +381,7 @@
                 <w:noProof/>
                 <w:webHidden/>
               </w:rPr>
-              <w:instrText xml:space="preserve"> PAGEREF _Toc189151260 \h </w:instrText>
+              <w:instrText xml:space="preserve"> PAGEREF _Toc189171680 \h </w:instrText>
             </w:r>
             <w:r>
               <w:rPr>
@@ -370,7 +401,7 @@
                 <w:noProof/>
                 <w:webHidden/>
               </w:rPr>
-              <w:t>2</w:t>
+              <w:t>3</w:t>
             </w:r>
             <w:r>
               <w:rPr>
@@ -388,10 +419,16 @@
               <w:tab w:val="right" w:leader="dot" w:pos="9345"/>
             </w:tabs>
             <w:rPr>
+              <w:rFonts w:asciiTheme="minorHAnsi" w:eastAsiaTheme="minorEastAsia" w:hAnsiTheme="minorHAnsi"/>
               <w:noProof/>
+              <w:kern w:val="2"/>
+              <w:sz w:val="24"/>
+              <w:szCs w:val="24"/>
+              <w:lang w:eastAsia="ru-RU"/>
+              <w14:ligatures w14:val="standardContextual"/>
             </w:rPr>
           </w:pPr>
-          <w:hyperlink w:anchor="_Toc189151261" w:history="1">
+          <w:hyperlink w:anchor="_Toc189171681" w:history="1">
             <w:r>
               <w:rPr>
                 <w:rStyle w:val="af1"/>
@@ -418,7 +455,7 @@
                 <w:noProof/>
                 <w:webHidden/>
               </w:rPr>
-              <w:instrText xml:space="preserve"> PAGEREF _Toc189151261 \h </w:instrText>
+              <w:instrText xml:space="preserve"> PAGEREF _Toc189171681 \h </w:instrText>
             </w:r>
             <w:r>
               <w:rPr>
@@ -438,7 +475,7 @@
                 <w:noProof/>
                 <w:webHidden/>
               </w:rPr>
-              <w:t>2</w:t>
+              <w:t>3</w:t>
             </w:r>
             <w:r>
               <w:rPr>
@@ -456,10 +493,16 @@
               <w:tab w:val="right" w:leader="dot" w:pos="9345"/>
             </w:tabs>
             <w:rPr>
+              <w:rFonts w:asciiTheme="minorHAnsi" w:eastAsiaTheme="minorEastAsia" w:hAnsiTheme="minorHAnsi"/>
               <w:noProof/>
+              <w:kern w:val="2"/>
+              <w:sz w:val="24"/>
+              <w:szCs w:val="24"/>
+              <w:lang w:eastAsia="ru-RU"/>
+              <w14:ligatures w14:val="standardContextual"/>
             </w:rPr>
           </w:pPr>
-          <w:hyperlink w:anchor="_Toc189151262" w:history="1">
+          <w:hyperlink w:anchor="_Toc189171682" w:history="1">
             <w:r>
               <w:rPr>
                 <w:rStyle w:val="af1"/>
@@ -486,7 +529,7 @@
                 <w:noProof/>
                 <w:webHidden/>
               </w:rPr>
-              <w:instrText xml:space="preserve"> PAGEREF _Toc189151262 \h </w:instrText>
+              <w:instrText xml:space="preserve"> PAGEREF _Toc189171682 \h </w:instrText>
             </w:r>
             <w:r>
               <w:rPr>
@@ -506,7 +549,7 @@
                 <w:noProof/>
                 <w:webHidden/>
               </w:rPr>
-              <w:t>2</w:t>
+              <w:t>3</w:t>
             </w:r>
             <w:r>
               <w:rPr>
@@ -524,10 +567,16 @@
               <w:tab w:val="right" w:leader="dot" w:pos="9345"/>
             </w:tabs>
             <w:rPr>
+              <w:rFonts w:asciiTheme="minorHAnsi" w:eastAsiaTheme="minorEastAsia" w:hAnsiTheme="minorHAnsi"/>
               <w:noProof/>
+              <w:kern w:val="2"/>
+              <w:sz w:val="24"/>
+              <w:szCs w:val="24"/>
+              <w:lang w:eastAsia="ru-RU"/>
+              <w14:ligatures w14:val="standardContextual"/>
             </w:rPr>
           </w:pPr>
-          <w:hyperlink w:anchor="_Toc189151263" w:history="1">
+          <w:hyperlink w:anchor="_Toc189171683" w:history="1">
             <w:r>
               <w:rPr>
                 <w:rStyle w:val="af1"/>
@@ -554,7 +603,7 @@
                 <w:noProof/>
                 <w:webHidden/>
               </w:rPr>
-              <w:instrText xml:space="preserve"> PAGEREF _Toc189151263 \h </w:instrText>
+              <w:instrText xml:space="preserve"> PAGEREF _Toc189171683 \h </w:instrText>
             </w:r>
             <w:r>
               <w:rPr>
@@ -592,10 +641,16 @@
               <w:tab w:val="right" w:leader="dot" w:pos="9345"/>
             </w:tabs>
             <w:rPr>
+              <w:rFonts w:asciiTheme="minorHAnsi" w:eastAsiaTheme="minorEastAsia" w:hAnsiTheme="minorHAnsi"/>
               <w:noProof/>
+              <w:kern w:val="2"/>
+              <w:sz w:val="24"/>
+              <w:szCs w:val="24"/>
+              <w:lang w:eastAsia="ru-RU"/>
+              <w14:ligatures w14:val="standardContextual"/>
             </w:rPr>
           </w:pPr>
-          <w:hyperlink w:anchor="_Toc189151264" w:history="1">
+          <w:hyperlink w:anchor="_Toc189171684" w:history="1">
             <w:r>
               <w:rPr>
                 <w:rStyle w:val="af1"/>
@@ -622,7 +677,7 @@
                 <w:noProof/>
                 <w:webHidden/>
               </w:rPr>
-              <w:instrText xml:space="preserve"> PAGEREF _Toc189151264 \h </w:instrText>
+              <w:instrText xml:space="preserve"> PAGEREF _Toc189171684 \h </w:instrText>
             </w:r>
             <w:r>
               <w:rPr>
@@ -660,10 +715,16 @@
               <w:tab w:val="right" w:leader="dot" w:pos="9345"/>
             </w:tabs>
             <w:rPr>
+              <w:rFonts w:asciiTheme="minorHAnsi" w:eastAsiaTheme="minorEastAsia" w:hAnsiTheme="minorHAnsi"/>
               <w:noProof/>
+              <w:kern w:val="2"/>
+              <w:sz w:val="24"/>
+              <w:szCs w:val="24"/>
+              <w:lang w:eastAsia="ru-RU"/>
+              <w14:ligatures w14:val="standardContextual"/>
             </w:rPr>
           </w:pPr>
-          <w:hyperlink w:anchor="_Toc189151265" w:history="1">
+          <w:hyperlink w:anchor="_Toc189171685" w:history="1">
             <w:r>
               <w:rPr>
                 <w:rStyle w:val="af1"/>
@@ -690,7 +751,7 @@
                 <w:noProof/>
                 <w:webHidden/>
               </w:rPr>
-              <w:instrText xml:space="preserve"> PAGEREF _Toc189151265 \h </w:instrText>
+              <w:instrText xml:space="preserve"> PAGEREF _Toc189171685 \h </w:instrText>
             </w:r>
             <w:r>
               <w:rPr>
@@ -728,10 +789,16 @@
               <w:tab w:val="right" w:leader="dot" w:pos="9345"/>
             </w:tabs>
             <w:rPr>
+              <w:rFonts w:asciiTheme="minorHAnsi" w:eastAsiaTheme="minorEastAsia" w:hAnsiTheme="minorHAnsi"/>
               <w:noProof/>
+              <w:kern w:val="2"/>
+              <w:sz w:val="24"/>
+              <w:szCs w:val="24"/>
+              <w:lang w:eastAsia="ru-RU"/>
+              <w14:ligatures w14:val="standardContextual"/>
             </w:rPr>
           </w:pPr>
-          <w:hyperlink w:anchor="_Toc189151266" w:history="1">
+          <w:hyperlink w:anchor="_Toc189171686" w:history="1">
             <w:r>
               <w:rPr>
                 <w:rStyle w:val="af1"/>
@@ -758,7 +825,7 @@
                 <w:noProof/>
                 <w:webHidden/>
               </w:rPr>
-              <w:instrText xml:space="preserve"> PAGEREF _Toc189151266 \h </w:instrText>
+              <w:instrText xml:space="preserve"> PAGEREF _Toc189171686 \h </w:instrText>
             </w:r>
             <w:r>
               <w:rPr>
@@ -778,7 +845,7 @@
                 <w:noProof/>
                 <w:webHidden/>
               </w:rPr>
-              <w:t>3</w:t>
+              <w:t>4</w:t>
             </w:r>
             <w:r>
               <w:rPr>
@@ -796,10 +863,16 @@
               <w:tab w:val="right" w:leader="dot" w:pos="9345"/>
             </w:tabs>
             <w:rPr>
+              <w:rFonts w:asciiTheme="minorHAnsi" w:eastAsiaTheme="minorEastAsia" w:hAnsiTheme="minorHAnsi"/>
               <w:noProof/>
+              <w:kern w:val="2"/>
+              <w:sz w:val="24"/>
+              <w:szCs w:val="24"/>
+              <w:lang w:eastAsia="ru-RU"/>
+              <w14:ligatures w14:val="standardContextual"/>
             </w:rPr>
           </w:pPr>
-          <w:hyperlink w:anchor="_Toc189151267" w:history="1">
+          <w:hyperlink w:anchor="_Toc189171687" w:history="1">
             <w:r>
               <w:rPr>
                 <w:rStyle w:val="af1"/>
@@ -826,7 +899,7 @@
                 <w:noProof/>
                 <w:webHidden/>
               </w:rPr>
-              <w:instrText xml:space="preserve"> PAGEREF _Toc189151267 \h </w:instrText>
+              <w:instrText xml:space="preserve"> PAGEREF _Toc189171687 \h </w:instrText>
             </w:r>
             <w:r>
               <w:rPr>
@@ -846,7 +919,7 @@
                 <w:noProof/>
                 <w:webHidden/>
               </w:rPr>
-              <w:t>3</w:t>
+              <w:t>4</w:t>
             </w:r>
             <w:r>
               <w:rPr>
@@ -864,10 +937,16 @@
               <w:tab w:val="right" w:leader="dot" w:pos="9345"/>
             </w:tabs>
             <w:rPr>
+              <w:rFonts w:asciiTheme="minorHAnsi" w:eastAsiaTheme="minorEastAsia" w:hAnsiTheme="minorHAnsi"/>
               <w:noProof/>
+              <w:kern w:val="2"/>
+              <w:sz w:val="24"/>
+              <w:szCs w:val="24"/>
+              <w:lang w:eastAsia="ru-RU"/>
+              <w14:ligatures w14:val="standardContextual"/>
             </w:rPr>
           </w:pPr>
-          <w:hyperlink w:anchor="_Toc189151268" w:history="1">
+          <w:hyperlink w:anchor="_Toc189171688" w:history="1">
             <w:r>
               <w:rPr>
                 <w:rStyle w:val="af1"/>
@@ -894,7 +973,7 @@
                 <w:noProof/>
                 <w:webHidden/>
               </w:rPr>
-              <w:instrText xml:space="preserve"> PAGEREF _Toc189151268 \h </w:instrText>
+              <w:instrText xml:space="preserve"> PAGEREF _Toc189171688 \h </w:instrText>
             </w:r>
             <w:r>
               <w:rPr>
@@ -932,10 +1011,16 @@
               <w:tab w:val="right" w:leader="dot" w:pos="9345"/>
             </w:tabs>
             <w:rPr>
+              <w:rFonts w:asciiTheme="minorHAnsi" w:eastAsiaTheme="minorEastAsia" w:hAnsiTheme="minorHAnsi"/>
               <w:noProof/>
+              <w:kern w:val="2"/>
+              <w:sz w:val="24"/>
+              <w:szCs w:val="24"/>
+              <w:lang w:eastAsia="ru-RU"/>
+              <w14:ligatures w14:val="standardContextual"/>
             </w:rPr>
           </w:pPr>
-          <w:hyperlink w:anchor="_Toc189151269" w:history="1">
+          <w:hyperlink w:anchor="_Toc189171689" w:history="1">
             <w:r>
               <w:rPr>
                 <w:rStyle w:val="af1"/>
@@ -962,7 +1047,7 @@
                 <w:noProof/>
                 <w:webHidden/>
               </w:rPr>
-              <w:instrText xml:space="preserve"> PAGEREF _Toc189151269 \h </w:instrText>
+              <w:instrText xml:space="preserve"> PAGEREF _Toc189171689 \h </w:instrText>
             </w:r>
             <w:r>
               <w:rPr>
@@ -1000,10 +1085,16 @@
               <w:tab w:val="right" w:leader="dot" w:pos="9345"/>
             </w:tabs>
             <w:rPr>
+              <w:rFonts w:asciiTheme="minorHAnsi" w:eastAsiaTheme="minorEastAsia" w:hAnsiTheme="minorHAnsi"/>
               <w:noProof/>
+              <w:kern w:val="2"/>
+              <w:sz w:val="24"/>
+              <w:szCs w:val="24"/>
+              <w:lang w:eastAsia="ru-RU"/>
+              <w14:ligatures w14:val="standardContextual"/>
             </w:rPr>
           </w:pPr>
-          <w:hyperlink w:anchor="_Toc189151270" w:history="1">
+          <w:hyperlink w:anchor="_Toc189171690" w:history="1">
             <w:r>
               <w:rPr>
                 <w:rStyle w:val="af1"/>
@@ -1030,7 +1121,7 @@
                 <w:noProof/>
                 <w:webHidden/>
               </w:rPr>
-              <w:instrText xml:space="preserve"> PAGEREF _Toc189151270 \h </w:instrText>
+              <w:instrText xml:space="preserve"> PAGEREF _Toc189171690 \h </w:instrText>
             </w:r>
             <w:r>
               <w:rPr>
@@ -1068,10 +1159,16 @@
               <w:tab w:val="right" w:leader="dot" w:pos="9345"/>
             </w:tabs>
             <w:rPr>
+              <w:rFonts w:asciiTheme="minorHAnsi" w:eastAsiaTheme="minorEastAsia" w:hAnsiTheme="minorHAnsi"/>
               <w:noProof/>
+              <w:kern w:val="2"/>
+              <w:sz w:val="24"/>
+              <w:szCs w:val="24"/>
+              <w:lang w:eastAsia="ru-RU"/>
+              <w14:ligatures w14:val="standardContextual"/>
             </w:rPr>
           </w:pPr>
-          <w:hyperlink w:anchor="_Toc189151271" w:history="1">
+          <w:hyperlink w:anchor="_Toc189171691" w:history="1">
             <w:r>
               <w:rPr>
                 <w:rStyle w:val="af1"/>
@@ -1098,7 +1195,7 @@
                 <w:noProof/>
                 <w:webHidden/>
               </w:rPr>
-              <w:instrText xml:space="preserve"> PAGEREF _Toc189151271 \h </w:instrText>
+              <w:instrText xml:space="preserve"> PAGEREF _Toc189171691 \h </w:instrText>
             </w:r>
             <w:r>
               <w:rPr>
@@ -1136,10 +1233,16 @@
               <w:tab w:val="right" w:leader="dot" w:pos="9345"/>
             </w:tabs>
             <w:rPr>
+              <w:rFonts w:asciiTheme="minorHAnsi" w:eastAsiaTheme="minorEastAsia" w:hAnsiTheme="minorHAnsi"/>
               <w:noProof/>
+              <w:kern w:val="2"/>
+              <w:sz w:val="24"/>
+              <w:szCs w:val="24"/>
+              <w:lang w:eastAsia="ru-RU"/>
+              <w14:ligatures w14:val="standardContextual"/>
             </w:rPr>
           </w:pPr>
-          <w:hyperlink w:anchor="_Toc189151272" w:history="1">
+          <w:hyperlink w:anchor="_Toc189171692" w:history="1">
             <w:r>
               <w:rPr>
                 <w:rStyle w:val="af1"/>
@@ -1166,7 +1269,7 @@
                 <w:noProof/>
                 <w:webHidden/>
               </w:rPr>
-              <w:instrText xml:space="preserve"> PAGEREF _Toc189151272 \h </w:instrText>
+              <w:instrText xml:space="preserve"> PAGEREF _Toc189171692 \h </w:instrText>
             </w:r>
             <w:r>
               <w:rPr>
@@ -1204,10 +1307,16 @@
               <w:tab w:val="right" w:leader="dot" w:pos="9345"/>
             </w:tabs>
             <w:rPr>
+              <w:rFonts w:asciiTheme="minorHAnsi" w:eastAsiaTheme="minorEastAsia" w:hAnsiTheme="minorHAnsi"/>
               <w:noProof/>
+              <w:kern w:val="2"/>
+              <w:sz w:val="24"/>
+              <w:szCs w:val="24"/>
+              <w:lang w:eastAsia="ru-RU"/>
+              <w14:ligatures w14:val="standardContextual"/>
             </w:rPr>
           </w:pPr>
-          <w:hyperlink w:anchor="_Toc189151273" w:history="1">
+          <w:hyperlink w:anchor="_Toc189171693" w:history="1">
             <w:r>
               <w:rPr>
                 <w:rStyle w:val="af1"/>
@@ -1234,7 +1343,7 @@
                 <w:noProof/>
                 <w:webHidden/>
               </w:rPr>
-              <w:instrText xml:space="preserve"> PAGEREF _Toc189151273 \h </w:instrText>
+              <w:instrText xml:space="preserve"> PAGEREF _Toc189171693 \h </w:instrText>
             </w:r>
             <w:r>
               <w:rPr>
@@ -1254,7 +1363,7 @@
                 <w:noProof/>
                 <w:webHidden/>
               </w:rPr>
-              <w:t>5</w:t>
+              <w:t>6</w:t>
             </w:r>
             <w:r>
               <w:rPr>
@@ -1272,10 +1381,16 @@
               <w:tab w:val="right" w:leader="dot" w:pos="9345"/>
             </w:tabs>
             <w:rPr>
+              <w:rFonts w:asciiTheme="minorHAnsi" w:eastAsiaTheme="minorEastAsia" w:hAnsiTheme="minorHAnsi"/>
               <w:noProof/>
+              <w:kern w:val="2"/>
+              <w:sz w:val="24"/>
+              <w:szCs w:val="24"/>
+              <w:lang w:eastAsia="ru-RU"/>
+              <w14:ligatures w14:val="standardContextual"/>
             </w:rPr>
           </w:pPr>
-          <w:hyperlink w:anchor="_Toc189151274" w:history="1">
+          <w:hyperlink w:anchor="_Toc189171694" w:history="1">
             <w:r>
               <w:rPr>
                 <w:rStyle w:val="af1"/>
@@ -1302,7 +1417,7 @@
                 <w:noProof/>
                 <w:webHidden/>
               </w:rPr>
-              <w:instrText xml:space="preserve"> PAGEREF _Toc189151274 \h </w:instrText>
+              <w:instrText xml:space="preserve"> PAGEREF _Toc189171694 \h </w:instrText>
             </w:r>
             <w:r>
               <w:rPr>
@@ -1322,7 +1437,7 @@
                 <w:noProof/>
                 <w:webHidden/>
               </w:rPr>
-              <w:t>5</w:t>
+              <w:t>6</w:t>
             </w:r>
             <w:r>
               <w:rPr>
@@ -1340,10 +1455,16 @@
               <w:tab w:val="right" w:leader="dot" w:pos="9345"/>
             </w:tabs>
             <w:rPr>
+              <w:rFonts w:asciiTheme="minorHAnsi" w:eastAsiaTheme="minorEastAsia" w:hAnsiTheme="minorHAnsi"/>
               <w:noProof/>
+              <w:kern w:val="2"/>
+              <w:sz w:val="24"/>
+              <w:szCs w:val="24"/>
+              <w:lang w:eastAsia="ru-RU"/>
+              <w14:ligatures w14:val="standardContextual"/>
             </w:rPr>
           </w:pPr>
-          <w:hyperlink w:anchor="_Toc189151275" w:history="1">
+          <w:hyperlink w:anchor="_Toc189171695" w:history="1">
             <w:r>
               <w:rPr>
                 <w:rStyle w:val="af1"/>
@@ -1370,7 +1491,7 @@
                 <w:noProof/>
                 <w:webHidden/>
               </w:rPr>
-              <w:instrText xml:space="preserve"> PAGEREF _Toc189151275 \h </w:instrText>
+              <w:instrText xml:space="preserve"> PAGEREF _Toc189171695 \h </w:instrText>
             </w:r>
             <w:r>
               <w:rPr>
@@ -1408,10 +1529,16 @@
               <w:tab w:val="right" w:leader="dot" w:pos="9345"/>
             </w:tabs>
             <w:rPr>
+              <w:rFonts w:asciiTheme="minorHAnsi" w:eastAsiaTheme="minorEastAsia" w:hAnsiTheme="minorHAnsi"/>
               <w:noProof/>
+              <w:kern w:val="2"/>
+              <w:sz w:val="24"/>
+              <w:szCs w:val="24"/>
+              <w:lang w:eastAsia="ru-RU"/>
+              <w14:ligatures w14:val="standardContextual"/>
             </w:rPr>
           </w:pPr>
-          <w:hyperlink w:anchor="_Toc189151276" w:history="1">
+          <w:hyperlink w:anchor="_Toc189171696" w:history="1">
             <w:r>
               <w:rPr>
                 <w:rStyle w:val="af1"/>
@@ -1438,7 +1565,7 @@
                 <w:noProof/>
                 <w:webHidden/>
               </w:rPr>
-              <w:instrText xml:space="preserve"> PAGEREF _Toc189151276 \h </w:instrText>
+              <w:instrText xml:space="preserve"> PAGEREF _Toc189171696 \h </w:instrText>
             </w:r>
             <w:r>
               <w:rPr>
@@ -1476,10 +1603,16 @@
               <w:tab w:val="right" w:leader="dot" w:pos="9345"/>
             </w:tabs>
             <w:rPr>
+              <w:rFonts w:asciiTheme="minorHAnsi" w:eastAsiaTheme="minorEastAsia" w:hAnsiTheme="minorHAnsi"/>
               <w:noProof/>
+              <w:kern w:val="2"/>
+              <w:sz w:val="24"/>
+              <w:szCs w:val="24"/>
+              <w:lang w:eastAsia="ru-RU"/>
+              <w14:ligatures w14:val="standardContextual"/>
             </w:rPr>
           </w:pPr>
-          <w:hyperlink w:anchor="_Toc189151277" w:history="1">
+          <w:hyperlink w:anchor="_Toc189171697" w:history="1">
             <w:r>
               <w:rPr>
                 <w:rStyle w:val="af1"/>
@@ -1506,7 +1639,7 @@
                 <w:noProof/>
                 <w:webHidden/>
               </w:rPr>
-              <w:instrText xml:space="preserve"> PAGEREF _Toc189151277 \h </w:instrText>
+              <w:instrText xml:space="preserve"> PAGEREF _Toc189171697 \h </w:instrText>
             </w:r>
             <w:r>
               <w:rPr>
@@ -1526,7 +1659,7 @@
                 <w:noProof/>
                 <w:webHidden/>
               </w:rPr>
-              <w:t>6</w:t>
+              <w:t>7</w:t>
             </w:r>
             <w:r>
               <w:rPr>
@@ -1544,10 +1677,16 @@
               <w:tab w:val="right" w:leader="dot" w:pos="9345"/>
             </w:tabs>
             <w:rPr>
+              <w:rFonts w:asciiTheme="minorHAnsi" w:eastAsiaTheme="minorEastAsia" w:hAnsiTheme="minorHAnsi"/>
               <w:noProof/>
+              <w:kern w:val="2"/>
+              <w:sz w:val="24"/>
+              <w:szCs w:val="24"/>
+              <w:lang w:eastAsia="ru-RU"/>
+              <w14:ligatures w14:val="standardContextual"/>
             </w:rPr>
           </w:pPr>
-          <w:hyperlink w:anchor="_Toc189151278" w:history="1">
+          <w:hyperlink w:anchor="_Toc189171698" w:history="1">
             <w:r>
               <w:rPr>
                 <w:rStyle w:val="af1"/>
@@ -1574,7 +1713,7 @@
                 <w:noProof/>
                 <w:webHidden/>
               </w:rPr>
-              <w:instrText xml:space="preserve"> PAGEREF _Toc189151278 \h </w:instrText>
+              <w:instrText xml:space="preserve"> PAGEREF _Toc189171698 \h </w:instrText>
             </w:r>
             <w:r>
               <w:rPr>
@@ -1594,7 +1733,7 @@
                 <w:noProof/>
                 <w:webHidden/>
               </w:rPr>
-              <w:t>6</w:t>
+              <w:t>7</w:t>
             </w:r>
             <w:r>
               <w:rPr>
@@ -1612,10 +1751,16 @@
               <w:tab w:val="right" w:leader="dot" w:pos="9345"/>
             </w:tabs>
             <w:rPr>
+              <w:rFonts w:asciiTheme="minorHAnsi" w:eastAsiaTheme="minorEastAsia" w:hAnsiTheme="minorHAnsi"/>
               <w:noProof/>
+              <w:kern w:val="2"/>
+              <w:sz w:val="24"/>
+              <w:szCs w:val="24"/>
+              <w:lang w:eastAsia="ru-RU"/>
+              <w14:ligatures w14:val="standardContextual"/>
             </w:rPr>
           </w:pPr>
-          <w:hyperlink w:anchor="_Toc189151279" w:history="1">
+          <w:hyperlink w:anchor="_Toc189171699" w:history="1">
             <w:r>
               <w:rPr>
                 <w:rStyle w:val="af1"/>
@@ -1642,7 +1787,7 @@
                 <w:noProof/>
                 <w:webHidden/>
               </w:rPr>
-              <w:instrText xml:space="preserve"> PAGEREF _Toc189151279 \h </w:instrText>
+              <w:instrText xml:space="preserve"> PAGEREF _Toc189171699 \h </w:instrText>
             </w:r>
             <w:r>
               <w:rPr>
@@ -1662,7 +1807,7 @@
                 <w:noProof/>
                 <w:webHidden/>
               </w:rPr>
-              <w:t>6</w:t>
+              <w:t>7</w:t>
             </w:r>
             <w:r>
               <w:rPr>
@@ -1680,10 +1825,16 @@
               <w:tab w:val="right" w:leader="dot" w:pos="9345"/>
             </w:tabs>
             <w:rPr>
+              <w:rFonts w:asciiTheme="minorHAnsi" w:eastAsiaTheme="minorEastAsia" w:hAnsiTheme="minorHAnsi"/>
               <w:noProof/>
+              <w:kern w:val="2"/>
+              <w:sz w:val="24"/>
+              <w:szCs w:val="24"/>
+              <w:lang w:eastAsia="ru-RU"/>
+              <w14:ligatures w14:val="standardContextual"/>
             </w:rPr>
           </w:pPr>
-          <w:hyperlink w:anchor="_Toc189151280" w:history="1">
+          <w:hyperlink w:anchor="_Toc189171700" w:history="1">
             <w:r>
               <w:rPr>
                 <w:rStyle w:val="af1"/>
@@ -1710,7 +1861,7 @@
                 <w:noProof/>
                 <w:webHidden/>
               </w:rPr>
-              <w:instrText xml:space="preserve"> PAGEREF _Toc189151280 \h </w:instrText>
+              <w:instrText xml:space="preserve"> PAGEREF _Toc189171700 \h </w:instrText>
             </w:r>
             <w:r>
               <w:rPr>
@@ -1748,10 +1899,16 @@
               <w:tab w:val="right" w:leader="dot" w:pos="9345"/>
             </w:tabs>
             <w:rPr>
+              <w:rFonts w:asciiTheme="minorHAnsi" w:eastAsiaTheme="minorEastAsia" w:hAnsiTheme="minorHAnsi"/>
               <w:noProof/>
+              <w:kern w:val="2"/>
+              <w:sz w:val="24"/>
+              <w:szCs w:val="24"/>
+              <w:lang w:eastAsia="ru-RU"/>
+              <w14:ligatures w14:val="standardContextual"/>
             </w:rPr>
           </w:pPr>
-          <w:hyperlink w:anchor="_Toc189151281" w:history="1">
+          <w:hyperlink w:anchor="_Toc189171701" w:history="1">
             <w:r>
               <w:rPr>
                 <w:rStyle w:val="af1"/>
@@ -1778,7 +1935,7 @@
                 <w:noProof/>
                 <w:webHidden/>
               </w:rPr>
-              <w:instrText xml:space="preserve"> PAGEREF _Toc189151281 \h </w:instrText>
+              <w:instrText xml:space="preserve"> PAGEREF _Toc189171701 \h </w:instrText>
             </w:r>
             <w:r>
               <w:rPr>
@@ -1816,10 +1973,16 @@
               <w:tab w:val="right" w:leader="dot" w:pos="9345"/>
             </w:tabs>
             <w:rPr>
+              <w:rFonts w:asciiTheme="minorHAnsi" w:eastAsiaTheme="minorEastAsia" w:hAnsiTheme="minorHAnsi"/>
               <w:noProof/>
+              <w:kern w:val="2"/>
+              <w:sz w:val="24"/>
+              <w:szCs w:val="24"/>
+              <w:lang w:eastAsia="ru-RU"/>
+              <w14:ligatures w14:val="standardContextual"/>
             </w:rPr>
           </w:pPr>
-          <w:hyperlink w:anchor="_Toc189151282" w:history="1">
+          <w:hyperlink w:anchor="_Toc189171702" w:history="1">
             <w:r>
               <w:rPr>
                 <w:rStyle w:val="af1"/>
@@ -1846,7 +2009,7 @@
                 <w:noProof/>
                 <w:webHidden/>
               </w:rPr>
-              <w:instrText xml:space="preserve"> PAGEREF _Toc189151282 \h </w:instrText>
+              <w:instrText xml:space="preserve"> PAGEREF _Toc189171702 \h </w:instrText>
             </w:r>
             <w:r>
               <w:rPr>
@@ -1884,10 +2047,16 @@
               <w:tab w:val="right" w:leader="dot" w:pos="9345"/>
             </w:tabs>
             <w:rPr>
+              <w:rFonts w:asciiTheme="minorHAnsi" w:eastAsiaTheme="minorEastAsia" w:hAnsiTheme="minorHAnsi"/>
               <w:noProof/>
+              <w:kern w:val="2"/>
+              <w:sz w:val="24"/>
+              <w:szCs w:val="24"/>
+              <w:lang w:eastAsia="ru-RU"/>
+              <w14:ligatures w14:val="standardContextual"/>
             </w:rPr>
           </w:pPr>
-          <w:hyperlink w:anchor="_Toc189151283" w:history="1">
+          <w:hyperlink w:anchor="_Toc189171703" w:history="1">
             <w:r>
               <w:rPr>
                 <w:rStyle w:val="af1"/>
@@ -1914,7 +2083,7 @@
                 <w:noProof/>
                 <w:webHidden/>
               </w:rPr>
-              <w:instrText xml:space="preserve"> PAGEREF _Toc189151283 \h </w:instrText>
+              <w:instrText xml:space="preserve"> PAGEREF _Toc189171703 \h </w:instrText>
             </w:r>
             <w:r>
               <w:rPr>
@@ -1934,7 +2103,7 @@
                 <w:noProof/>
                 <w:webHidden/>
               </w:rPr>
-              <w:t>7</w:t>
+              <w:t>8</w:t>
             </w:r>
             <w:r>
               <w:rPr>
@@ -1952,10 +2121,16 @@
               <w:tab w:val="right" w:leader="dot" w:pos="9345"/>
             </w:tabs>
             <w:rPr>
+              <w:rFonts w:asciiTheme="minorHAnsi" w:eastAsiaTheme="minorEastAsia" w:hAnsiTheme="minorHAnsi"/>
               <w:noProof/>
+              <w:kern w:val="2"/>
+              <w:sz w:val="24"/>
+              <w:szCs w:val="24"/>
+              <w:lang w:eastAsia="ru-RU"/>
+              <w14:ligatures w14:val="standardContextual"/>
             </w:rPr>
           </w:pPr>
-          <w:hyperlink w:anchor="_Toc189151284" w:history="1">
+          <w:hyperlink w:anchor="_Toc189171704" w:history="1">
             <w:r>
               <w:rPr>
                 <w:rStyle w:val="af1"/>
@@ -1982,7 +2157,7 @@
                 <w:noProof/>
                 <w:webHidden/>
               </w:rPr>
-              <w:instrText xml:space="preserve"> PAGEREF _Toc189151284 \h </w:instrText>
+              <w:instrText xml:space="preserve"> PAGEREF _Toc189171704 \h </w:instrText>
             </w:r>
             <w:r>
               <w:rPr>
@@ -2002,7 +2177,7 @@
                 <w:noProof/>
                 <w:webHidden/>
               </w:rPr>
-              <w:t>7</w:t>
+              <w:t>8</w:t>
             </w:r>
             <w:r>
               <w:rPr>
@@ -2020,10 +2195,16 @@
               <w:tab w:val="right" w:leader="dot" w:pos="9345"/>
             </w:tabs>
             <w:rPr>
+              <w:rFonts w:asciiTheme="minorHAnsi" w:eastAsiaTheme="minorEastAsia" w:hAnsiTheme="minorHAnsi"/>
               <w:noProof/>
+              <w:kern w:val="2"/>
+              <w:sz w:val="24"/>
+              <w:szCs w:val="24"/>
+              <w:lang w:eastAsia="ru-RU"/>
+              <w14:ligatures w14:val="standardContextual"/>
             </w:rPr>
           </w:pPr>
-          <w:hyperlink w:anchor="_Toc189151285" w:history="1">
+          <w:hyperlink w:anchor="_Toc189171705" w:history="1">
             <w:r>
               <w:rPr>
                 <w:rStyle w:val="af1"/>
@@ -2050,7 +2231,7 @@
                 <w:noProof/>
                 <w:webHidden/>
               </w:rPr>
-              <w:instrText xml:space="preserve"> PAGEREF _Toc189151285 \h </w:instrText>
+              <w:instrText xml:space="preserve"> PAGEREF _Toc189171705 \h </w:instrText>
             </w:r>
             <w:r>
               <w:rPr>
@@ -2088,10 +2269,16 @@
               <w:tab w:val="right" w:leader="dot" w:pos="9345"/>
             </w:tabs>
             <w:rPr>
+              <w:rFonts w:asciiTheme="minorHAnsi" w:eastAsiaTheme="minorEastAsia" w:hAnsiTheme="minorHAnsi"/>
               <w:noProof/>
+              <w:kern w:val="2"/>
+              <w:sz w:val="24"/>
+              <w:szCs w:val="24"/>
+              <w:lang w:eastAsia="ru-RU"/>
+              <w14:ligatures w14:val="standardContextual"/>
             </w:rPr>
           </w:pPr>
-          <w:hyperlink w:anchor="_Toc189151286" w:history="1">
+          <w:hyperlink w:anchor="_Toc189171706" w:history="1">
             <w:r>
               <w:rPr>
                 <w:rStyle w:val="af1"/>
@@ -2118,7 +2305,7 @@
                 <w:noProof/>
                 <w:webHidden/>
               </w:rPr>
-              <w:instrText xml:space="preserve"> PAGEREF _Toc189151286 \h </w:instrText>
+              <w:instrText xml:space="preserve"> PAGEREF _Toc189171706 \h </w:instrText>
             </w:r>
             <w:r>
               <w:rPr>
@@ -2156,10 +2343,16 @@
               <w:tab w:val="right" w:leader="dot" w:pos="9345"/>
             </w:tabs>
             <w:rPr>
+              <w:rFonts w:asciiTheme="minorHAnsi" w:eastAsiaTheme="minorEastAsia" w:hAnsiTheme="minorHAnsi"/>
               <w:noProof/>
+              <w:kern w:val="2"/>
+              <w:sz w:val="24"/>
+              <w:szCs w:val="24"/>
+              <w:lang w:eastAsia="ru-RU"/>
+              <w14:ligatures w14:val="standardContextual"/>
             </w:rPr>
           </w:pPr>
-          <w:hyperlink w:anchor="_Toc189151287" w:history="1">
+          <w:hyperlink w:anchor="_Toc189171707" w:history="1">
             <w:r>
               <w:rPr>
                 <w:rStyle w:val="af1"/>
@@ -2186,7 +2379,7 @@
                 <w:noProof/>
                 <w:webHidden/>
               </w:rPr>
-              <w:instrText xml:space="preserve"> PAGEREF _Toc189151287 \h </w:instrText>
+              <w:instrText xml:space="preserve"> PAGEREF _Toc189171707 \h </w:instrText>
             </w:r>
             <w:r>
               <w:rPr>
@@ -2224,10 +2417,16 @@
               <w:tab w:val="right" w:leader="dot" w:pos="9345"/>
             </w:tabs>
             <w:rPr>
+              <w:rFonts w:asciiTheme="minorHAnsi" w:eastAsiaTheme="minorEastAsia" w:hAnsiTheme="minorHAnsi"/>
               <w:noProof/>
+              <w:kern w:val="2"/>
+              <w:sz w:val="24"/>
+              <w:szCs w:val="24"/>
+              <w:lang w:eastAsia="ru-RU"/>
+              <w14:ligatures w14:val="standardContextual"/>
             </w:rPr>
           </w:pPr>
-          <w:hyperlink w:anchor="_Toc189151288" w:history="1">
+          <w:hyperlink w:anchor="_Toc189171708" w:history="1">
             <w:r>
               <w:rPr>
                 <w:rStyle w:val="af1"/>
@@ -2254,7 +2453,7 @@
                 <w:noProof/>
                 <w:webHidden/>
               </w:rPr>
-              <w:instrText xml:space="preserve"> PAGEREF _Toc189151288 \h </w:instrText>
+              <w:instrText xml:space="preserve"> PAGEREF _Toc189171708 \h </w:instrText>
             </w:r>
             <w:r>
               <w:rPr>
@@ -2274,7 +2473,7 @@
                 <w:noProof/>
                 <w:webHidden/>
               </w:rPr>
-              <w:t>8</w:t>
+              <w:t>9</w:t>
             </w:r>
             <w:r>
               <w:rPr>
@@ -2292,10 +2491,16 @@
               <w:tab w:val="right" w:leader="dot" w:pos="9345"/>
             </w:tabs>
             <w:rPr>
+              <w:rFonts w:asciiTheme="minorHAnsi" w:eastAsiaTheme="minorEastAsia" w:hAnsiTheme="minorHAnsi"/>
               <w:noProof/>
+              <w:kern w:val="2"/>
+              <w:sz w:val="24"/>
+              <w:szCs w:val="24"/>
+              <w:lang w:eastAsia="ru-RU"/>
+              <w14:ligatures w14:val="standardContextual"/>
             </w:rPr>
           </w:pPr>
-          <w:hyperlink w:anchor="_Toc189151289" w:history="1">
+          <w:hyperlink w:anchor="_Toc189171709" w:history="1">
             <w:r>
               <w:rPr>
                 <w:rStyle w:val="af1"/>
@@ -2322,7 +2527,7 @@
                 <w:noProof/>
                 <w:webHidden/>
               </w:rPr>
-              <w:instrText xml:space="preserve"> PAGEREF _Toc189151289 \h </w:instrText>
+              <w:instrText xml:space="preserve"> PAGEREF _Toc189171709 \h </w:instrText>
             </w:r>
             <w:r>
               <w:rPr>
@@ -2342,7 +2547,7 @@
                 <w:noProof/>
                 <w:webHidden/>
               </w:rPr>
-              <w:t>8</w:t>
+              <w:t>9</w:t>
             </w:r>
             <w:r>
               <w:rPr>
@@ -2360,10 +2565,16 @@
               <w:tab w:val="right" w:leader="dot" w:pos="9345"/>
             </w:tabs>
             <w:rPr>
+              <w:rFonts w:asciiTheme="minorHAnsi" w:eastAsiaTheme="minorEastAsia" w:hAnsiTheme="minorHAnsi"/>
               <w:noProof/>
+              <w:kern w:val="2"/>
+              <w:sz w:val="24"/>
+              <w:szCs w:val="24"/>
+              <w:lang w:eastAsia="ru-RU"/>
+              <w14:ligatures w14:val="standardContextual"/>
             </w:rPr>
           </w:pPr>
-          <w:hyperlink w:anchor="_Toc189151290" w:history="1">
+          <w:hyperlink w:anchor="_Toc189171710" w:history="1">
             <w:r>
               <w:rPr>
                 <w:rStyle w:val="af1"/>
@@ -2390,7 +2601,7 @@
                 <w:noProof/>
                 <w:webHidden/>
               </w:rPr>
-              <w:instrText xml:space="preserve"> PAGEREF _Toc189151290 \h </w:instrText>
+              <w:instrText xml:space="preserve"> PAGEREF _Toc189171710 \h </w:instrText>
             </w:r>
             <w:r>
               <w:rPr>
@@ -2410,7 +2621,7 @@
                 <w:noProof/>
                 <w:webHidden/>
               </w:rPr>
-              <w:t>8</w:t>
+              <w:t>9</w:t>
             </w:r>
             <w:r>
               <w:rPr>
@@ -2428,10 +2639,16 @@
               <w:tab w:val="right" w:leader="dot" w:pos="9345"/>
             </w:tabs>
             <w:rPr>
+              <w:rFonts w:asciiTheme="minorHAnsi" w:eastAsiaTheme="minorEastAsia" w:hAnsiTheme="minorHAnsi"/>
               <w:noProof/>
+              <w:kern w:val="2"/>
+              <w:sz w:val="24"/>
+              <w:szCs w:val="24"/>
+              <w:lang w:eastAsia="ru-RU"/>
+              <w14:ligatures w14:val="standardContextual"/>
             </w:rPr>
           </w:pPr>
-          <w:hyperlink w:anchor="_Toc189151291" w:history="1">
+          <w:hyperlink w:anchor="_Toc189171711" w:history="1">
             <w:r>
               <w:rPr>
                 <w:rStyle w:val="af1"/>
@@ -2458,7 +2675,7 @@
                 <w:noProof/>
                 <w:webHidden/>
               </w:rPr>
-              <w:instrText xml:space="preserve"> PAGEREF _Toc189151291 \h </w:instrText>
+              <w:instrText xml:space="preserve"> PAGEREF _Toc189171711 \h </w:instrText>
             </w:r>
             <w:r>
               <w:rPr>
@@ -2496,10 +2713,16 @@
               <w:tab w:val="right" w:leader="dot" w:pos="9345"/>
             </w:tabs>
             <w:rPr>
+              <w:rFonts w:asciiTheme="minorHAnsi" w:eastAsiaTheme="minorEastAsia" w:hAnsiTheme="minorHAnsi"/>
               <w:noProof/>
+              <w:kern w:val="2"/>
+              <w:sz w:val="24"/>
+              <w:szCs w:val="24"/>
+              <w:lang w:eastAsia="ru-RU"/>
+              <w14:ligatures w14:val="standardContextual"/>
             </w:rPr>
           </w:pPr>
-          <w:hyperlink w:anchor="_Toc189151292" w:history="1">
+          <w:hyperlink w:anchor="_Toc189171712" w:history="1">
             <w:r>
               <w:rPr>
                 <w:rStyle w:val="af1"/>
@@ -2526,7 +2749,7 @@
                 <w:noProof/>
                 <w:webHidden/>
               </w:rPr>
-              <w:instrText xml:space="preserve"> PAGEREF _Toc189151292 \h </w:instrText>
+              <w:instrText xml:space="preserve"> PAGEREF _Toc189171712 \h </w:instrText>
             </w:r>
             <w:r>
               <w:rPr>
@@ -2546,7 +2769,7 @@
                 <w:noProof/>
                 <w:webHidden/>
               </w:rPr>
-              <w:t>9</w:t>
+              <w:t>10</w:t>
             </w:r>
             <w:r>
               <w:rPr>
@@ -2564,10 +2787,16 @@
               <w:tab w:val="right" w:leader="dot" w:pos="9345"/>
             </w:tabs>
             <w:rPr>
+              <w:rFonts w:asciiTheme="minorHAnsi" w:eastAsiaTheme="minorEastAsia" w:hAnsiTheme="minorHAnsi"/>
               <w:noProof/>
+              <w:kern w:val="2"/>
+              <w:sz w:val="24"/>
+              <w:szCs w:val="24"/>
+              <w:lang w:eastAsia="ru-RU"/>
+              <w14:ligatures w14:val="standardContextual"/>
             </w:rPr>
           </w:pPr>
-          <w:hyperlink w:anchor="_Toc189151293" w:history="1">
+          <w:hyperlink w:anchor="_Toc189171713" w:history="1">
             <w:r>
               <w:rPr>
                 <w:rStyle w:val="af1"/>
@@ -2594,7 +2823,7 @@
                 <w:noProof/>
                 <w:webHidden/>
               </w:rPr>
-              <w:instrText xml:space="preserve"> PAGEREF _Toc189151293 \h </w:instrText>
+              <w:instrText xml:space="preserve"> PAGEREF _Toc189171713 \h </w:instrText>
             </w:r>
             <w:r>
               <w:rPr>
@@ -2614,7 +2843,7 @@
                 <w:noProof/>
                 <w:webHidden/>
               </w:rPr>
-              <w:t>9</w:t>
+              <w:t>10</w:t>
             </w:r>
             <w:r>
               <w:rPr>
@@ -2632,10 +2861,16 @@
               <w:tab w:val="right" w:leader="dot" w:pos="9345"/>
             </w:tabs>
             <w:rPr>
+              <w:rFonts w:asciiTheme="minorHAnsi" w:eastAsiaTheme="minorEastAsia" w:hAnsiTheme="minorHAnsi"/>
               <w:noProof/>
+              <w:kern w:val="2"/>
+              <w:sz w:val="24"/>
+              <w:szCs w:val="24"/>
+              <w:lang w:eastAsia="ru-RU"/>
+              <w14:ligatures w14:val="standardContextual"/>
             </w:rPr>
           </w:pPr>
-          <w:hyperlink w:anchor="_Toc189151294" w:history="1">
+          <w:hyperlink w:anchor="_Toc189171714" w:history="1">
             <w:r>
               <w:rPr>
                 <w:rStyle w:val="af1"/>
@@ -2662,7 +2897,7 @@
                 <w:noProof/>
                 <w:webHidden/>
               </w:rPr>
-              <w:instrText xml:space="preserve"> PAGEREF _Toc189151294 \h </w:instrText>
+              <w:instrText xml:space="preserve"> PAGEREF _Toc189171714 \h </w:instrText>
             </w:r>
             <w:r>
               <w:rPr>
@@ -2682,7 +2917,7 @@
                 <w:noProof/>
                 <w:webHidden/>
               </w:rPr>
-              <w:t>9</w:t>
+              <w:t>10</w:t>
             </w:r>
             <w:r>
               <w:rPr>
@@ -2700,10 +2935,16 @@
               <w:tab w:val="right" w:leader="dot" w:pos="9345"/>
             </w:tabs>
             <w:rPr>
+              <w:rFonts w:asciiTheme="minorHAnsi" w:eastAsiaTheme="minorEastAsia" w:hAnsiTheme="minorHAnsi"/>
               <w:noProof/>
+              <w:kern w:val="2"/>
+              <w:sz w:val="24"/>
+              <w:szCs w:val="24"/>
+              <w:lang w:eastAsia="ru-RU"/>
+              <w14:ligatures w14:val="standardContextual"/>
             </w:rPr>
           </w:pPr>
-          <w:hyperlink w:anchor="_Toc189151295" w:history="1">
+          <w:hyperlink w:anchor="_Toc189171715" w:history="1">
             <w:r>
               <w:rPr>
                 <w:rStyle w:val="af1"/>
@@ -2730,7 +2971,7 @@
                 <w:noProof/>
                 <w:webHidden/>
               </w:rPr>
-              <w:instrText xml:space="preserve"> PAGEREF _Toc189151295 \h </w:instrText>
+              <w:instrText xml:space="preserve"> PAGEREF _Toc189171715 \h </w:instrText>
             </w:r>
             <w:r>
               <w:rPr>
@@ -2768,10 +3009,16 @@
               <w:tab w:val="right" w:leader="dot" w:pos="9345"/>
             </w:tabs>
             <w:rPr>
+              <w:rFonts w:asciiTheme="minorHAnsi" w:eastAsiaTheme="minorEastAsia" w:hAnsiTheme="minorHAnsi"/>
               <w:noProof/>
+              <w:kern w:val="2"/>
+              <w:sz w:val="24"/>
+              <w:szCs w:val="24"/>
+              <w:lang w:eastAsia="ru-RU"/>
+              <w14:ligatures w14:val="standardContextual"/>
             </w:rPr>
           </w:pPr>
-          <w:hyperlink w:anchor="_Toc189151296" w:history="1">
+          <w:hyperlink w:anchor="_Toc189171716" w:history="1">
             <w:r>
               <w:rPr>
                 <w:rStyle w:val="af1"/>
@@ -2798,7 +3045,7 @@
                 <w:noProof/>
                 <w:webHidden/>
               </w:rPr>
-              <w:instrText xml:space="preserve"> PAGEREF _Toc189151296 \h </w:instrText>
+              <w:instrText xml:space="preserve"> PAGEREF _Toc189171716 \h </w:instrText>
             </w:r>
             <w:r>
               <w:rPr>
@@ -2836,10 +3083,16 @@
               <w:tab w:val="right" w:leader="dot" w:pos="9345"/>
             </w:tabs>
             <w:rPr>
+              <w:rFonts w:asciiTheme="minorHAnsi" w:eastAsiaTheme="minorEastAsia" w:hAnsiTheme="minorHAnsi"/>
               <w:noProof/>
+              <w:kern w:val="2"/>
+              <w:sz w:val="24"/>
+              <w:szCs w:val="24"/>
+              <w:lang w:eastAsia="ru-RU"/>
+              <w14:ligatures w14:val="standardContextual"/>
             </w:rPr>
           </w:pPr>
-          <w:hyperlink w:anchor="_Toc189151297" w:history="1">
+          <w:hyperlink w:anchor="_Toc189171717" w:history="1">
             <w:r>
               <w:rPr>
                 <w:rStyle w:val="af1"/>
@@ -2866,7 +3119,7 @@
                 <w:noProof/>
                 <w:webHidden/>
               </w:rPr>
-              <w:instrText xml:space="preserve"> PAGEREF _Toc189151297 \h </w:instrText>
+              <w:instrText xml:space="preserve"> PAGEREF _Toc189171717 \h </w:instrText>
             </w:r>
             <w:r>
               <w:rPr>
@@ -2904,10 +3157,16 @@
               <w:tab w:val="right" w:leader="dot" w:pos="9345"/>
             </w:tabs>
             <w:rPr>
+              <w:rFonts w:asciiTheme="minorHAnsi" w:eastAsiaTheme="minorEastAsia" w:hAnsiTheme="minorHAnsi"/>
               <w:noProof/>
+              <w:kern w:val="2"/>
+              <w:sz w:val="24"/>
+              <w:szCs w:val="24"/>
+              <w:lang w:eastAsia="ru-RU"/>
+              <w14:ligatures w14:val="standardContextual"/>
             </w:rPr>
           </w:pPr>
-          <w:hyperlink w:anchor="_Toc189151298" w:history="1">
+          <w:hyperlink w:anchor="_Toc189171718" w:history="1">
             <w:r>
               <w:rPr>
                 <w:rStyle w:val="af1"/>
@@ -2934,7 +3193,7 @@
                 <w:noProof/>
                 <w:webHidden/>
               </w:rPr>
-              <w:instrText xml:space="preserve"> PAGEREF _Toc189151298 \h </w:instrText>
+              <w:instrText xml:space="preserve"> PAGEREF _Toc189171718 \h </w:instrText>
             </w:r>
             <w:r>
               <w:rPr>
@@ -2954,7 +3213,7 @@
                 <w:noProof/>
                 <w:webHidden/>
               </w:rPr>
-              <w:t>10</w:t>
+              <w:t>11</w:t>
             </w:r>
             <w:r>
               <w:rPr>
@@ -2972,10 +3231,16 @@
               <w:tab w:val="right" w:leader="dot" w:pos="9345"/>
             </w:tabs>
             <w:rPr>
+              <w:rFonts w:asciiTheme="minorHAnsi" w:eastAsiaTheme="minorEastAsia" w:hAnsiTheme="minorHAnsi"/>
               <w:noProof/>
+              <w:kern w:val="2"/>
+              <w:sz w:val="24"/>
+              <w:szCs w:val="24"/>
+              <w:lang w:eastAsia="ru-RU"/>
+              <w14:ligatures w14:val="standardContextual"/>
             </w:rPr>
           </w:pPr>
-          <w:hyperlink w:anchor="_Toc189151299" w:history="1">
+          <w:hyperlink w:anchor="_Toc189171719" w:history="1">
             <w:r>
               <w:rPr>
                 <w:rStyle w:val="af1"/>
@@ -3002,7 +3267,7 @@
                 <w:noProof/>
                 <w:webHidden/>
               </w:rPr>
-              <w:instrText xml:space="preserve"> PAGEREF _Toc189151299 \h </w:instrText>
+              <w:instrText xml:space="preserve"> PAGEREF _Toc189171719 \h </w:instrText>
             </w:r>
             <w:r>
               <w:rPr>
@@ -3022,7 +3287,7 @@
                 <w:noProof/>
                 <w:webHidden/>
               </w:rPr>
-              <w:t>10</w:t>
+              <w:t>11</w:t>
             </w:r>
             <w:r>
               <w:rPr>
@@ -3040,10 +3305,16 @@
               <w:tab w:val="right" w:leader="dot" w:pos="9345"/>
             </w:tabs>
             <w:rPr>
+              <w:rFonts w:asciiTheme="minorHAnsi" w:eastAsiaTheme="minorEastAsia" w:hAnsiTheme="minorHAnsi"/>
               <w:noProof/>
+              <w:kern w:val="2"/>
+              <w:sz w:val="24"/>
+              <w:szCs w:val="24"/>
+              <w:lang w:eastAsia="ru-RU"/>
+              <w14:ligatures w14:val="standardContextual"/>
             </w:rPr>
           </w:pPr>
-          <w:hyperlink w:anchor="_Toc189151300" w:history="1">
+          <w:hyperlink w:anchor="_Toc189171720" w:history="1">
             <w:r>
               <w:rPr>
                 <w:rStyle w:val="af1"/>
@@ -3070,7 +3341,7 @@
                 <w:noProof/>
                 <w:webHidden/>
               </w:rPr>
-              <w:instrText xml:space="preserve"> PAGEREF _Toc189151300 \h </w:instrText>
+              <w:instrText xml:space="preserve"> PAGEREF _Toc189171720 \h </w:instrText>
             </w:r>
             <w:r>
               <w:rPr>
@@ -3090,7 +3361,7 @@
                 <w:noProof/>
                 <w:webHidden/>
               </w:rPr>
-              <w:t>10</w:t>
+              <w:t>11</w:t>
             </w:r>
             <w:r>
               <w:rPr>
@@ -3108,10 +3379,16 @@
               <w:tab w:val="right" w:leader="dot" w:pos="9345"/>
             </w:tabs>
             <w:rPr>
+              <w:rFonts w:asciiTheme="minorHAnsi" w:eastAsiaTheme="minorEastAsia" w:hAnsiTheme="minorHAnsi"/>
               <w:noProof/>
+              <w:kern w:val="2"/>
+              <w:sz w:val="24"/>
+              <w:szCs w:val="24"/>
+              <w:lang w:eastAsia="ru-RU"/>
+              <w14:ligatures w14:val="standardContextual"/>
             </w:rPr>
           </w:pPr>
-          <w:hyperlink w:anchor="_Toc189151301" w:history="1">
+          <w:hyperlink w:anchor="_Toc189171721" w:history="1">
             <w:r>
               <w:rPr>
                 <w:rStyle w:val="af1"/>
@@ -3138,7 +3415,7 @@
                 <w:noProof/>
                 <w:webHidden/>
               </w:rPr>
-              <w:instrText xml:space="preserve"> PAGEREF _Toc189151301 \h </w:instrText>
+              <w:instrText xml:space="preserve"> PAGEREF _Toc189171721 \h </w:instrText>
             </w:r>
             <w:r>
               <w:rPr>
@@ -3158,7 +3435,7 @@
                 <w:noProof/>
                 <w:webHidden/>
               </w:rPr>
-              <w:t>10</w:t>
+              <w:t>11</w:t>
             </w:r>
             <w:r>
               <w:rPr>
@@ -3176,10 +3453,16 @@
               <w:tab w:val="right" w:leader="dot" w:pos="9345"/>
             </w:tabs>
             <w:rPr>
+              <w:rFonts w:asciiTheme="minorHAnsi" w:eastAsiaTheme="minorEastAsia" w:hAnsiTheme="minorHAnsi"/>
               <w:noProof/>
+              <w:kern w:val="2"/>
+              <w:sz w:val="24"/>
+              <w:szCs w:val="24"/>
+              <w:lang w:eastAsia="ru-RU"/>
+              <w14:ligatures w14:val="standardContextual"/>
             </w:rPr>
           </w:pPr>
-          <w:hyperlink w:anchor="_Toc189151302" w:history="1">
+          <w:hyperlink w:anchor="_Toc189171722" w:history="1">
             <w:r>
               <w:rPr>
                 <w:rStyle w:val="af1"/>
@@ -3206,7 +3489,7 @@
                 <w:noProof/>
                 <w:webHidden/>
               </w:rPr>
-              <w:instrText xml:space="preserve"> PAGEREF _Toc189151302 \h </w:instrText>
+              <w:instrText xml:space="preserve"> PAGEREF _Toc189171722 \h </w:instrText>
             </w:r>
             <w:r>
               <w:rPr>
@@ -3227,6 +3510,80 @@
                 <w:webHidden/>
               </w:rPr>
               <w:t>11</w:t>
+            </w:r>
+            <w:r>
+              <w:rPr>
+                <w:noProof/>
+                <w:webHidden/>
+              </w:rPr>
+              <w:fldChar w:fldCharType="end"/>
+            </w:r>
+          </w:hyperlink>
+        </w:p>
+        <w:p>
+          <w:pPr>
+            <w:pStyle w:val="11"/>
+            <w:tabs>
+              <w:tab w:val="right" w:leader="dot" w:pos="9345"/>
+            </w:tabs>
+            <w:rPr>
+              <w:rFonts w:asciiTheme="minorHAnsi" w:eastAsiaTheme="minorEastAsia" w:hAnsiTheme="minorHAnsi"/>
+              <w:noProof/>
+              <w:kern w:val="2"/>
+              <w:sz w:val="24"/>
+              <w:szCs w:val="24"/>
+              <w:lang w:eastAsia="ru-RU"/>
+              <w14:ligatures w14:val="standardContextual"/>
+            </w:rPr>
+          </w:pPr>
+          <w:hyperlink w:anchor="_Toc189171723" w:history="1">
+            <w:r>
+              <w:rPr>
+                <w:rStyle w:val="af1"/>
+                <w:noProof/>
+              </w:rPr>
+              <w:t>7. Логический анализатор</w:t>
+            </w:r>
+            <w:r>
+              <w:rPr>
+                <w:noProof/>
+                <w:webHidden/>
+              </w:rPr>
+              <w:tab/>
+            </w:r>
+            <w:r>
+              <w:rPr>
+                <w:noProof/>
+                <w:webHidden/>
+              </w:rPr>
+              <w:fldChar w:fldCharType="begin"/>
+            </w:r>
+            <w:r>
+              <w:rPr>
+                <w:noProof/>
+                <w:webHidden/>
+              </w:rPr>
+              <w:instrText xml:space="preserve"> PAGEREF _Toc189171723 \h </w:instrText>
+            </w:r>
+            <w:r>
+              <w:rPr>
+                <w:noProof/>
+                <w:webHidden/>
+              </w:rPr>
+            </w:r>
+            <w:r>
+              <w:rPr>
+                <w:noProof/>
+                <w:webHidden/>
+              </w:rPr>
+              <w:fldChar w:fldCharType="separate"/>
+            </w:r>
+            <w:r>
+              <w:rPr>
+                <w:noProof/>
+                <w:webHidden/>
+              </w:rPr>
+              <w:t>12</w:t>
             </w:r>
             <w:r>
               <w:rPr>
@@ -3262,7 +3619,7 @@
       <w:pPr>
         <w:pStyle w:val="1"/>
       </w:pPr>
-      <w:bookmarkStart w:id="0" w:name="_Toc189151256"/>
+      <w:bookmarkStart w:id="0" w:name="_Toc189171676"/>
       <w:r>
         <w:t>Обзор интерфейса программы</w:t>
       </w:r>
@@ -3276,7 +3633,7 @@
           <w:lang w:val="ru-RU"/>
         </w:rPr>
       </w:pPr>
-      <w:bookmarkStart w:id="1" w:name="_Toc189151257"/>
+      <w:bookmarkStart w:id="1" w:name="_Toc189171677"/>
       <w:r>
         <w:rPr>
           <w:lang w:val="ru-RU"/>
@@ -3292,7 +3649,7 @@
           <w:lang w:val="ru-RU"/>
         </w:rPr>
       </w:pPr>
-      <w:bookmarkStart w:id="2" w:name="_Toc189151258"/>
+      <w:bookmarkStart w:id="2" w:name="_Toc189171678"/>
       <w:r>
         <w:rPr>
           <w:lang w:val="ru-RU"/>
@@ -3361,7 +3718,7 @@
           <w:lang w:val="ru-RU"/>
         </w:rPr>
       </w:pPr>
-      <w:bookmarkStart w:id="3" w:name="_Toc189151259"/>
+      <w:bookmarkStart w:id="3" w:name="_Toc189171679"/>
       <w:r>
         <w:rPr>
           <w:lang w:val="ru-RU"/>
@@ -3437,6 +3794,7 @@
         </w:numPr>
       </w:pPr>
       <w:r>
+        <w:lastRenderedPageBreak/>
         <w:t>Вернуть: восстанавливает последнее отмененное действие.</w:t>
       </w:r>
     </w:p>
@@ -3447,7 +3805,7 @@
           <w:lang w:val="ru-RU"/>
         </w:rPr>
       </w:pPr>
-      <w:bookmarkStart w:id="4" w:name="_Toc189151260"/>
+      <w:bookmarkStart w:id="4" w:name="_Toc189171680"/>
       <w:r>
         <w:rPr>
           <w:lang w:val="ru-RU"/>
@@ -3468,18 +3826,31 @@
           <w:lang w:val="ru-RU"/>
         </w:rPr>
       </w:pPr>
-      <w:bookmarkStart w:id="5" w:name="_Toc189151261"/>
+      <w:bookmarkStart w:id="5" w:name="_Кнопка_«Открыть_логический"/>
+      <w:bookmarkStart w:id="6" w:name="_Toc189171681"/>
+      <w:bookmarkEnd w:id="5"/>
       <w:r>
         <w:rPr>
           <w:lang w:val="ru-RU"/>
         </w:rPr>
         <w:t>Кнопка «Открыть логический анализатор»</w:t>
       </w:r>
-      <w:bookmarkEnd w:id="5"/>
-    </w:p>
-    <w:p>
-      <w:r>
-        <w:t>Открывает окно логического анализатора (см. соответствующий раздел).</w:t>
+      <w:bookmarkEnd w:id="6"/>
+    </w:p>
+    <w:p>
+      <w:r>
+        <w:t xml:space="preserve">Открывает окно логического анализатора (см. </w:t>
+      </w:r>
+      <w:hyperlink w:anchor="_Логический_анализатор" w:history="1">
+        <w:r>
+          <w:rPr>
+            <w:rStyle w:val="af1"/>
+          </w:rPr>
+          <w:t>соответствующий раздел</w:t>
+        </w:r>
+      </w:hyperlink>
+      <w:r>
+        <w:t>).</w:t>
       </w:r>
     </w:p>
     <w:p>
@@ -3489,16 +3860,16 @@
           <w:lang w:val="ru-RU"/>
         </w:rPr>
       </w:pPr>
-      <w:bookmarkStart w:id="6" w:name="_Подменю_«Настройки»"/>
-      <w:bookmarkStart w:id="7" w:name="_Toc189151262"/>
-      <w:bookmarkEnd w:id="6"/>
+      <w:bookmarkStart w:id="7" w:name="_Подменю_«Настройки»"/>
+      <w:bookmarkStart w:id="8" w:name="_Toc189171682"/>
+      <w:bookmarkEnd w:id="7"/>
       <w:r>
         <w:rPr>
           <w:lang w:val="ru-RU"/>
         </w:rPr>
         <w:t>Подменю «Настройки»</w:t>
       </w:r>
-      <w:bookmarkEnd w:id="7"/>
+      <w:bookmarkEnd w:id="8"/>
     </w:p>
     <w:p>
       <w:r>
@@ -3624,14 +3995,14 @@
           <w:lang w:val="ru-RU"/>
         </w:rPr>
       </w:pPr>
-      <w:bookmarkStart w:id="8" w:name="_Toc189151263"/>
+      <w:bookmarkStart w:id="9" w:name="_Toc189171683"/>
       <w:r>
         <w:rPr>
           <w:lang w:val="ru-RU"/>
         </w:rPr>
         <w:t>Кнопка «О программе»</w:t>
       </w:r>
-      <w:bookmarkEnd w:id="8"/>
+      <w:bookmarkEnd w:id="9"/>
     </w:p>
     <w:p>
       <w:r>
@@ -3646,14 +4017,14 @@
           <w:lang w:val="ru-RU"/>
         </w:rPr>
       </w:pPr>
-      <w:bookmarkStart w:id="9" w:name="_Toc189151264"/>
+      <w:bookmarkStart w:id="10" w:name="_Toc189171684"/>
       <w:r>
         <w:rPr>
           <w:lang w:val="ru-RU"/>
         </w:rPr>
         <w:t>Пиктографическое меню</w:t>
       </w:r>
-      <w:bookmarkEnd w:id="9"/>
+      <w:bookmarkEnd w:id="10"/>
     </w:p>
     <w:p>
       <w:pPr>
@@ -3662,14 +4033,14 @@
           <w:lang w:val="ru-RU"/>
         </w:rPr>
       </w:pPr>
-      <w:bookmarkStart w:id="10" w:name="_Toc189151265"/>
+      <w:bookmarkStart w:id="11" w:name="_Toc189171685"/>
       <w:r>
         <w:rPr>
           <w:lang w:val="ru-RU"/>
         </w:rPr>
         <w:t>Кнопки быстрого доступа к действиям</w:t>
       </w:r>
-      <w:bookmarkEnd w:id="10"/>
+      <w:bookmarkEnd w:id="11"/>
     </w:p>
     <w:tbl>
       <w:tblPr>
@@ -4072,6 +4443,7 @@
               <w:rPr>
                 <w:noProof/>
               </w:rPr>
+              <w:lastRenderedPageBreak/>
               <w:drawing>
                 <wp:inline distT="0" distB="0" distL="0" distR="0" wp14:anchorId="5BEA5683" wp14:editId="08860FA3">
                   <wp:extent cx="320040" cy="320040"/>
@@ -4234,16 +4606,16 @@
           <w:lang w:val="ru-RU"/>
         </w:rPr>
       </w:pPr>
-      <w:bookmarkStart w:id="11" w:name="_Кнопки_переключения_режимов"/>
-      <w:bookmarkStart w:id="12" w:name="_Toc189151266"/>
-      <w:bookmarkEnd w:id="11"/>
+      <w:bookmarkStart w:id="12" w:name="_Кнопки_переключения_режимов"/>
+      <w:bookmarkStart w:id="13" w:name="_Toc189171686"/>
+      <w:bookmarkEnd w:id="12"/>
       <w:r>
         <w:rPr>
           <w:lang w:val="ru-RU"/>
         </w:rPr>
         <w:t>Кнопки переключения режимов курсора</w:t>
       </w:r>
-      <w:bookmarkEnd w:id="12"/>
+      <w:bookmarkEnd w:id="13"/>
     </w:p>
     <w:tbl>
       <w:tblPr>
@@ -4605,16 +4977,16 @@
           <w:lang w:val="ru-RU"/>
         </w:rPr>
       </w:pPr>
-      <w:bookmarkStart w:id="13" w:name="_Кнопка_открытия_консоли"/>
-      <w:bookmarkStart w:id="14" w:name="_Toc189151267"/>
-      <w:bookmarkEnd w:id="13"/>
+      <w:bookmarkStart w:id="14" w:name="_Кнопка_открытия_консоли"/>
+      <w:bookmarkStart w:id="15" w:name="_Toc189171687"/>
+      <w:bookmarkEnd w:id="14"/>
       <w:r>
         <w:rPr>
           <w:lang w:val="ru-RU"/>
         </w:rPr>
         <w:t>Кнопка открытия консоли</w:t>
       </w:r>
-      <w:bookmarkEnd w:id="14"/>
+      <w:bookmarkEnd w:id="15"/>
     </w:p>
     <w:p>
       <w:r>
@@ -4671,14 +5043,14 @@
           <w:lang w:val="ru-RU"/>
         </w:rPr>
       </w:pPr>
-      <w:bookmarkStart w:id="15" w:name="_Toc189151268"/>
+      <w:bookmarkStart w:id="16" w:name="_Toc189171688"/>
       <w:r>
         <w:rPr>
           <w:lang w:val="ru-RU"/>
         </w:rPr>
         <w:t>Дерево элементов</w:t>
       </w:r>
-      <w:bookmarkEnd w:id="15"/>
+      <w:bookmarkEnd w:id="16"/>
     </w:p>
     <w:p>
       <w:r>
@@ -4750,16 +5122,16 @@
           <w:lang w:val="ru-RU"/>
         </w:rPr>
       </w:pPr>
-      <w:bookmarkStart w:id="16" w:name="_Консоль"/>
-      <w:bookmarkStart w:id="17" w:name="_Toc189151269"/>
-      <w:bookmarkEnd w:id="16"/>
+      <w:bookmarkStart w:id="17" w:name="_Консоль"/>
+      <w:bookmarkStart w:id="18" w:name="_Toc189171689"/>
+      <w:bookmarkEnd w:id="17"/>
       <w:r>
         <w:rPr>
           <w:lang w:val="ru-RU"/>
         </w:rPr>
         <w:t>Консоль</w:t>
       </w:r>
-      <w:bookmarkEnd w:id="17"/>
+      <w:bookmarkEnd w:id="18"/>
     </w:p>
     <w:p>
       <w:r>
@@ -4848,6 +5220,7 @@
         </w:numPr>
       </w:pPr>
       <w:r>
+        <w:lastRenderedPageBreak/>
         <w:t xml:space="preserve">Очистить консоль: </w:t>
       </w:r>
       <w:r>
@@ -5130,11 +5503,11 @@
       <w:pPr>
         <w:pStyle w:val="1"/>
       </w:pPr>
-      <w:bookmarkStart w:id="18" w:name="_Toc189151270"/>
+      <w:bookmarkStart w:id="19" w:name="_Toc189171690"/>
       <w:r>
         <w:t>Режимы курсора</w:t>
       </w:r>
-      <w:bookmarkEnd w:id="18"/>
+      <w:bookmarkEnd w:id="19"/>
     </w:p>
     <w:p/>
     <w:p>
@@ -5144,16 +5517,16 @@
           <w:lang w:val="ru-RU"/>
         </w:rPr>
       </w:pPr>
-      <w:bookmarkStart w:id="19" w:name="_Обычный_режим"/>
-      <w:bookmarkStart w:id="20" w:name="_Toc189151271"/>
-      <w:bookmarkEnd w:id="19"/>
+      <w:bookmarkStart w:id="20" w:name="_Обычный_режим"/>
+      <w:bookmarkStart w:id="21" w:name="_Toc189171691"/>
+      <w:bookmarkEnd w:id="20"/>
       <w:r>
         <w:rPr>
           <w:lang w:val="ru-RU"/>
         </w:rPr>
         <w:t>Обычный режим</w:t>
       </w:r>
-      <w:bookmarkEnd w:id="20"/>
+      <w:bookmarkEnd w:id="21"/>
     </w:p>
     <w:p>
       <w:r>
@@ -5233,20 +5606,24 @@
           <w:lang w:val="ru-RU"/>
         </w:rPr>
       </w:pPr>
-      <w:bookmarkStart w:id="21" w:name="_Режим_выделения"/>
-      <w:bookmarkStart w:id="22" w:name="_Toc189151272"/>
-      <w:bookmarkEnd w:id="21"/>
+      <w:bookmarkStart w:id="22" w:name="_Режим_выделения"/>
+      <w:bookmarkStart w:id="23" w:name="_Toc189171692"/>
+      <w:bookmarkEnd w:id="22"/>
       <w:r>
         <w:rPr>
           <w:lang w:val="ru-RU"/>
         </w:rPr>
         <w:t>Режим выделения</w:t>
       </w:r>
-      <w:bookmarkEnd w:id="22"/>
-    </w:p>
-    <w:p>
-      <w:r>
-        <w:t>В режиме выделения при перетаскивании с зажатой ЛКМ отображается прямоугольная область выделения. Все объекты, попавшие в нее, а также объекты под курсором считаются выделенными, что отображается подсветкой синим.</w:t>
+      <w:bookmarkEnd w:id="23"/>
+    </w:p>
+    <w:p>
+      <w:r>
+        <w:t xml:space="preserve">В режиме выделения при перетаскивании с зажатой ЛКМ отображается прямоугольная область выделения. Все объекты, попавшие в нее, а также </w:t>
+      </w:r>
+      <w:r>
+        <w:lastRenderedPageBreak/>
+        <w:t>объекты под курсором считаются выделенными, что отображается подсветкой синим.</w:t>
       </w:r>
     </w:p>
     <w:p>
@@ -5280,16 +5657,16 @@
           <w:lang w:val="ru-RU"/>
         </w:rPr>
       </w:pPr>
-      <w:bookmarkStart w:id="23" w:name="_Режим_показа_таблицы"/>
-      <w:bookmarkStart w:id="24" w:name="_Toc189151273"/>
-      <w:bookmarkEnd w:id="23"/>
+      <w:bookmarkStart w:id="24" w:name="_Режим_показа_таблицы"/>
+      <w:bookmarkStart w:id="25" w:name="_Toc189171693"/>
+      <w:bookmarkEnd w:id="24"/>
       <w:r>
         <w:rPr>
           <w:lang w:val="ru-RU"/>
         </w:rPr>
         <w:t>Режим показа таблицы соединений</w:t>
       </w:r>
-      <w:bookmarkEnd w:id="24"/>
+      <w:bookmarkEnd w:id="25"/>
     </w:p>
     <w:p>
       <w:r>
@@ -5303,16 +5680,16 @@
           <w:lang w:val="ru-RU"/>
         </w:rPr>
       </w:pPr>
-      <w:bookmarkStart w:id="25" w:name="_Режим_создания_шин"/>
-      <w:bookmarkStart w:id="26" w:name="_Toc189151274"/>
-      <w:bookmarkEnd w:id="25"/>
+      <w:bookmarkStart w:id="26" w:name="_Режим_создания_шин"/>
+      <w:bookmarkStart w:id="27" w:name="_Toc189171694"/>
+      <w:bookmarkEnd w:id="26"/>
       <w:r>
         <w:rPr>
           <w:lang w:val="ru-RU"/>
         </w:rPr>
         <w:t>Режим создания шин</w:t>
       </w:r>
-      <w:bookmarkEnd w:id="26"/>
+      <w:bookmarkEnd w:id="27"/>
     </w:p>
     <w:p>
       <w:r>
@@ -5429,11 +5806,11 @@
       <w:pPr>
         <w:pStyle w:val="1"/>
       </w:pPr>
-      <w:bookmarkStart w:id="27" w:name="_Toc189151275"/>
+      <w:bookmarkStart w:id="28" w:name="_Toc189171695"/>
       <w:r>
         <w:t>Работа с элементами</w:t>
       </w:r>
-      <w:bookmarkEnd w:id="27"/>
+      <w:bookmarkEnd w:id="28"/>
     </w:p>
     <w:p/>
     <w:p>
@@ -5443,14 +5820,14 @@
           <w:lang w:val="ru-RU"/>
         </w:rPr>
       </w:pPr>
-      <w:bookmarkStart w:id="28" w:name="_Toc189151276"/>
+      <w:bookmarkStart w:id="29" w:name="_Toc189171696"/>
       <w:r>
         <w:rPr>
           <w:lang w:val="ru-RU"/>
         </w:rPr>
         <w:t>Общие детали</w:t>
       </w:r>
-      <w:bookmarkEnd w:id="28"/>
+      <w:bookmarkEnd w:id="29"/>
     </w:p>
     <w:p>
       <w:r>
@@ -5522,14 +5899,14 @@
           <w:lang w:val="ru-RU"/>
         </w:rPr>
       </w:pPr>
-      <w:bookmarkStart w:id="29" w:name="_Toc189151277"/>
+      <w:bookmarkStart w:id="30" w:name="_Toc189171697"/>
       <w:r>
         <w:rPr>
           <w:lang w:val="ru-RU"/>
         </w:rPr>
         <w:t>Взаимодействие на ПКМ</w:t>
       </w:r>
-      <w:bookmarkEnd w:id="29"/>
+      <w:bookmarkEnd w:id="30"/>
     </w:p>
     <w:p>
       <w:r>
@@ -5543,14 +5920,14 @@
           <w:lang w:val="ru-RU"/>
         </w:rPr>
       </w:pPr>
-      <w:bookmarkStart w:id="30" w:name="_Toc189151278"/>
+      <w:bookmarkStart w:id="31" w:name="_Toc189171698"/>
       <w:r>
         <w:rPr>
           <w:lang w:val="ru-RU"/>
         </w:rPr>
         <w:t>Переключатель и кнопка</w:t>
       </w:r>
-      <w:bookmarkEnd w:id="30"/>
+      <w:bookmarkEnd w:id="31"/>
     </w:p>
     <w:p>
       <w:r>
@@ -5564,14 +5941,14 @@
           <w:lang w:val="ru-RU"/>
         </w:rPr>
       </w:pPr>
-      <w:bookmarkStart w:id="31" w:name="_Toc189151279"/>
+      <w:bookmarkStart w:id="32" w:name="_Toc189171699"/>
       <w:r>
         <w:rPr>
           <w:lang w:val="ru-RU"/>
         </w:rPr>
         <w:t>Метка</w:t>
       </w:r>
-      <w:bookmarkEnd w:id="31"/>
+      <w:bookmarkEnd w:id="32"/>
     </w:p>
     <w:p>
       <w:r>
@@ -5594,16 +5971,16 @@
           <w:lang w:val="ru-RU"/>
         </w:rPr>
       </w:pPr>
-      <w:bookmarkStart w:id="32" w:name="_Генератор_частоты"/>
-      <w:bookmarkStart w:id="33" w:name="_Toc189151280"/>
-      <w:bookmarkEnd w:id="32"/>
+      <w:bookmarkStart w:id="33" w:name="_Генератор_частоты"/>
+      <w:bookmarkStart w:id="34" w:name="_Toc189171700"/>
+      <w:bookmarkEnd w:id="33"/>
       <w:r>
         <w:rPr>
           <w:lang w:val="ru-RU"/>
         </w:rPr>
         <w:t>Генератор частоты</w:t>
       </w:r>
-      <w:bookmarkEnd w:id="33"/>
+      <w:bookmarkEnd w:id="34"/>
     </w:p>
     <w:p>
       <w:r>
@@ -5662,7 +6039,7 @@
       <w:pPr>
         <w:pStyle w:val="3"/>
       </w:pPr>
-      <w:bookmarkStart w:id="34" w:name="_Toc189151281"/>
+      <w:bookmarkStart w:id="35" w:name="_Toc189171701"/>
       <w:r>
         <w:rPr>
           <w:lang w:val="ru-RU"/>
@@ -5672,7 +6049,7 @@
       <w:r>
         <w:t>Intel 8088</w:t>
       </w:r>
-      <w:bookmarkEnd w:id="34"/>
+      <w:bookmarkEnd w:id="35"/>
     </w:p>
     <w:p>
       <w:r>
@@ -5692,14 +6069,14 @@
           <w:lang w:val="ru-RU"/>
         </w:rPr>
       </w:pPr>
-      <w:bookmarkStart w:id="35" w:name="_Toc189151282"/>
+      <w:bookmarkStart w:id="36" w:name="_Toc189171702"/>
       <w:r>
         <w:rPr>
           <w:lang w:val="ru-RU"/>
         </w:rPr>
         <w:t>Микросхемы памяти</w:t>
       </w:r>
-      <w:bookmarkEnd w:id="35"/>
+      <w:bookmarkEnd w:id="36"/>
     </w:p>
     <w:p>
       <w:r>
@@ -5713,6 +6090,7 @@
     </w:p>
     <w:p>
       <w:r>
+        <w:lastRenderedPageBreak/>
         <w:t>Нажатие кнопки «Загрузить из файла» позволяет заменить содержимое памяти на содержимое выбранного файла.</w:t>
       </w:r>
     </w:p>
@@ -5734,14 +6112,14 @@
           <w:lang w:val="ru-RU"/>
         </w:rPr>
       </w:pPr>
-      <w:bookmarkStart w:id="36" w:name="_Toc189151283"/>
+      <w:bookmarkStart w:id="37" w:name="_Toc189171703"/>
       <w:r>
         <w:rPr>
           <w:lang w:val="ru-RU"/>
         </w:rPr>
         <w:t>Особые элементы</w:t>
       </w:r>
-      <w:bookmarkEnd w:id="36"/>
+      <w:bookmarkEnd w:id="37"/>
     </w:p>
     <w:p>
       <w:pPr>
@@ -5750,14 +6128,14 @@
           <w:lang w:val="ru-RU"/>
         </w:rPr>
       </w:pPr>
-      <w:bookmarkStart w:id="37" w:name="_Toc189151284"/>
+      <w:bookmarkStart w:id="38" w:name="_Toc189171704"/>
       <w:r>
         <w:rPr>
           <w:lang w:val="ru-RU"/>
         </w:rPr>
         <w:t>Резистор</w:t>
       </w:r>
-      <w:bookmarkEnd w:id="37"/>
+      <w:bookmarkEnd w:id="38"/>
     </w:p>
     <w:p>
       <w:r>
@@ -5785,16 +6163,16 @@
           <w:lang w:val="ru-RU"/>
         </w:rPr>
       </w:pPr>
-      <w:bookmarkStart w:id="38" w:name="_Кварцевый_резонатор"/>
-      <w:bookmarkStart w:id="39" w:name="_Toc189151285"/>
-      <w:bookmarkEnd w:id="38"/>
+      <w:bookmarkStart w:id="39" w:name="_Кварцевый_резонатор"/>
+      <w:bookmarkStart w:id="40" w:name="_Toc189171705"/>
+      <w:bookmarkEnd w:id="39"/>
       <w:r>
         <w:rPr>
           <w:lang w:val="ru-RU"/>
         </w:rPr>
         <w:t>Кварцевый резонатор</w:t>
       </w:r>
-      <w:bookmarkEnd w:id="39"/>
+      <w:bookmarkEnd w:id="40"/>
     </w:p>
     <w:p>
       <w:r>
@@ -5806,11 +6184,11 @@
       <w:pPr>
         <w:pStyle w:val="1"/>
       </w:pPr>
-      <w:bookmarkStart w:id="40" w:name="_Toc189151286"/>
+      <w:bookmarkStart w:id="41" w:name="_Toc189171706"/>
       <w:r>
         <w:t>Провода и просчет схемы</w:t>
       </w:r>
-      <w:bookmarkEnd w:id="40"/>
+      <w:bookmarkEnd w:id="41"/>
     </w:p>
     <w:p/>
     <w:p>
@@ -5820,14 +6198,14 @@
           <w:lang w:val="ru-RU"/>
         </w:rPr>
       </w:pPr>
-      <w:bookmarkStart w:id="41" w:name="_Toc189151287"/>
+      <w:bookmarkStart w:id="42" w:name="_Toc189171707"/>
       <w:r>
         <w:rPr>
           <w:lang w:val="ru-RU"/>
         </w:rPr>
         <w:t>Создание проводов</w:t>
       </w:r>
-      <w:bookmarkEnd w:id="41"/>
+      <w:bookmarkEnd w:id="42"/>
     </w:p>
     <w:p>
       <w:r>
@@ -5844,16 +6222,17 @@
           <w:lang w:val="ru-RU"/>
         </w:rPr>
       </w:pPr>
-      <w:bookmarkStart w:id="42" w:name="_Подключение_к_шинам"/>
-      <w:bookmarkStart w:id="43" w:name="_Toc189151288"/>
-      <w:bookmarkEnd w:id="42"/>
+      <w:bookmarkStart w:id="43" w:name="_Подключение_к_шинам"/>
+      <w:bookmarkStart w:id="44" w:name="_Toc189171708"/>
+      <w:bookmarkEnd w:id="43"/>
       <w:r>
         <w:rPr>
           <w:lang w:val="ru-RU"/>
         </w:rPr>
+        <w:lastRenderedPageBreak/>
         <w:t>Подключение к шинам</w:t>
       </w:r>
-      <w:bookmarkEnd w:id="43"/>
+      <w:bookmarkEnd w:id="44"/>
     </w:p>
     <w:p>
       <w:r>
@@ -5867,14 +6246,14 @@
           <w:lang w:val="ru-RU"/>
         </w:rPr>
       </w:pPr>
-      <w:bookmarkStart w:id="44" w:name="_Toc189151289"/>
+      <w:bookmarkStart w:id="45" w:name="_Toc189171709"/>
       <w:r>
         <w:rPr>
           <w:lang w:val="ru-RU"/>
         </w:rPr>
         <w:t>Удаление провода</w:t>
       </w:r>
-      <w:bookmarkEnd w:id="44"/>
+      <w:bookmarkEnd w:id="45"/>
     </w:p>
     <w:p>
       <w:r>
@@ -5888,16 +6267,16 @@
           <w:lang w:val="ru-RU"/>
         </w:rPr>
       </w:pPr>
-      <w:bookmarkStart w:id="45" w:name="_Просчет_схемы"/>
-      <w:bookmarkStart w:id="46" w:name="_Toc189151290"/>
-      <w:bookmarkEnd w:id="45"/>
+      <w:bookmarkStart w:id="46" w:name="_Просчет_схемы"/>
+      <w:bookmarkStart w:id="47" w:name="_Toc189171710"/>
+      <w:bookmarkEnd w:id="46"/>
       <w:r>
         <w:rPr>
           <w:lang w:val="ru-RU"/>
         </w:rPr>
         <w:t>Просчет схемы</w:t>
       </w:r>
-      <w:bookmarkEnd w:id="46"/>
+      <w:bookmarkEnd w:id="47"/>
     </w:p>
     <w:p>
       <w:r>
@@ -5977,16 +6356,16 @@
       <w:pPr>
         <w:pStyle w:val="2"/>
       </w:pPr>
-      <w:bookmarkStart w:id="47" w:name="_Короткое_замыкание"/>
-      <w:bookmarkStart w:id="48" w:name="_Toc189151291"/>
-      <w:bookmarkEnd w:id="47"/>
+      <w:bookmarkStart w:id="48" w:name="_Короткое_замыкание"/>
+      <w:bookmarkStart w:id="49" w:name="_Toc189171711"/>
+      <w:bookmarkEnd w:id="48"/>
       <w:r>
         <w:rPr>
           <w:lang w:val="ru-RU"/>
         </w:rPr>
         <w:t>Короткое замыкание</w:t>
       </w:r>
-      <w:bookmarkEnd w:id="48"/>
+      <w:bookmarkEnd w:id="49"/>
     </w:p>
     <w:p>
       <w:r>
@@ -6012,11 +6391,12 @@
       <w:pPr>
         <w:pStyle w:val="1"/>
       </w:pPr>
-      <w:bookmarkStart w:id="49" w:name="_Toc189151292"/>
-      <w:r>
+      <w:bookmarkStart w:id="50" w:name="_Toc189171712"/>
+      <w:r>
+        <w:lastRenderedPageBreak/>
         <w:t>Окно настроек</w:t>
       </w:r>
-      <w:bookmarkEnd w:id="49"/>
+      <w:bookmarkEnd w:id="50"/>
     </w:p>
     <w:p>
       <w:r>
@@ -6074,16 +6454,16 @@
           <w:lang w:val="ru-RU"/>
         </w:rPr>
       </w:pPr>
-      <w:bookmarkStart w:id="50" w:name="_Общие_настройки"/>
-      <w:bookmarkStart w:id="51" w:name="_Toc189151293"/>
-      <w:bookmarkEnd w:id="50"/>
+      <w:bookmarkStart w:id="51" w:name="_Общие_настройки"/>
+      <w:bookmarkStart w:id="52" w:name="_Toc189171713"/>
+      <w:bookmarkEnd w:id="51"/>
       <w:r>
         <w:rPr>
           <w:lang w:val="ru-RU"/>
         </w:rPr>
         <w:t>Общие настройки</w:t>
       </w:r>
-      <w:bookmarkEnd w:id="51"/>
+      <w:bookmarkEnd w:id="52"/>
     </w:p>
     <w:p>
       <w:r>
@@ -6108,7 +6488,7 @@
           <w:lang w:val="ru-RU"/>
         </w:rPr>
       </w:pPr>
-      <w:bookmarkStart w:id="52" w:name="_Toc189151294"/>
+      <w:bookmarkStart w:id="53" w:name="_Toc189171714"/>
       <w:r>
         <w:rPr>
           <w:lang w:val="ru-RU"/>
@@ -6121,7 +6501,7 @@
         </w:rPr>
         <w:t xml:space="preserve"> обработки схем</w:t>
       </w:r>
-      <w:bookmarkEnd w:id="52"/>
+      <w:bookmarkEnd w:id="53"/>
     </w:p>
     <w:p>
       <w:hyperlink w:anchor="_Просчет_схемы" w:history="1">
@@ -6148,14 +6528,14 @@
           <w:lang w:val="ru-RU"/>
         </w:rPr>
       </w:pPr>
-      <w:bookmarkStart w:id="53" w:name="_Toc189151295"/>
+      <w:bookmarkStart w:id="54" w:name="_Toc189171715"/>
       <w:r>
         <w:rPr>
           <w:lang w:val="ru-RU"/>
         </w:rPr>
         <w:t>Разрешить загрузку настроек цвета из сохранения</w:t>
       </w:r>
-      <w:bookmarkEnd w:id="53"/>
+      <w:bookmarkEnd w:id="54"/>
     </w:p>
     <w:p>
       <w:r>
@@ -6233,14 +6613,14 @@
           <w:lang w:val="ru-RU"/>
         </w:rPr>
       </w:pPr>
-      <w:bookmarkStart w:id="54" w:name="_Toc189151296"/>
+      <w:bookmarkStart w:id="55" w:name="_Toc189171716"/>
       <w:r>
         <w:rPr>
           <w:lang w:val="ru-RU"/>
         </w:rPr>
         <w:t>Привязка проводов к сетке</w:t>
       </w:r>
-      <w:bookmarkEnd w:id="54"/>
+      <w:bookmarkEnd w:id="55"/>
     </w:p>
     <w:p>
       <w:r>
@@ -6254,14 +6634,14 @@
           <w:lang w:val="ru-RU"/>
         </w:rPr>
       </w:pPr>
-      <w:bookmarkStart w:id="55" w:name="_Toc189151297"/>
+      <w:bookmarkStart w:id="56" w:name="_Toc189171717"/>
       <w:r>
         <w:rPr>
           <w:lang w:val="ru-RU"/>
         </w:rPr>
         <w:t>Показывать уровни в таблице соединений</w:t>
       </w:r>
-      <w:bookmarkEnd w:id="55"/>
+      <w:bookmarkEnd w:id="56"/>
     </w:p>
     <w:p>
       <w:r>
@@ -6286,14 +6666,15 @@
           <w:lang w:val="ru-RU"/>
         </w:rPr>
       </w:pPr>
-      <w:bookmarkStart w:id="56" w:name="_Toc189151298"/>
+      <w:bookmarkStart w:id="57" w:name="_Toc189171718"/>
       <w:r>
         <w:rPr>
           <w:lang w:val="ru-RU"/>
         </w:rPr>
+        <w:lastRenderedPageBreak/>
         <w:t>Глубина истории событий</w:t>
       </w:r>
-      <w:bookmarkEnd w:id="56"/>
+      <w:bookmarkEnd w:id="57"/>
     </w:p>
     <w:p>
       <w:r>
@@ -6307,16 +6688,16 @@
           <w:lang w:val="ru-RU"/>
         </w:rPr>
       </w:pPr>
-      <w:bookmarkStart w:id="57" w:name="_Частота_симуляции"/>
-      <w:bookmarkStart w:id="58" w:name="_Toc189151299"/>
-      <w:bookmarkEnd w:id="57"/>
+      <w:bookmarkStart w:id="58" w:name="_Частота_симуляции"/>
+      <w:bookmarkStart w:id="59" w:name="_Toc189171719"/>
+      <w:bookmarkEnd w:id="58"/>
       <w:r>
         <w:rPr>
           <w:lang w:val="ru-RU"/>
         </w:rPr>
         <w:t>Частота симуляции</w:t>
       </w:r>
-      <w:bookmarkEnd w:id="58"/>
+      <w:bookmarkEnd w:id="59"/>
     </w:p>
     <w:p>
       <w:r>
@@ -6364,16 +6745,16 @@
           <w:lang w:val="ru-RU"/>
         </w:rPr>
       </w:pPr>
-      <w:bookmarkStart w:id="59" w:name="_Настройки_цвета"/>
-      <w:bookmarkStart w:id="60" w:name="_Toc189151300"/>
-      <w:bookmarkEnd w:id="59"/>
+      <w:bookmarkStart w:id="60" w:name="_Настройки_цвета"/>
+      <w:bookmarkStart w:id="61" w:name="_Toc189171720"/>
+      <w:bookmarkEnd w:id="60"/>
       <w:r>
         <w:rPr>
           <w:lang w:val="ru-RU"/>
         </w:rPr>
         <w:t>Настройки цвета</w:t>
       </w:r>
-      <w:bookmarkEnd w:id="60"/>
+      <w:bookmarkEnd w:id="61"/>
     </w:p>
     <w:p>
       <w:r>
@@ -6387,16 +6768,16 @@
           <w:lang w:val="ru-RU"/>
         </w:rPr>
       </w:pPr>
-      <w:bookmarkStart w:id="61" w:name="_Назначения_клавиш"/>
-      <w:bookmarkStart w:id="62" w:name="_Toc189151301"/>
-      <w:bookmarkEnd w:id="61"/>
+      <w:bookmarkStart w:id="62" w:name="_Назначения_клавиш"/>
+      <w:bookmarkStart w:id="63" w:name="_Toc189171721"/>
+      <w:bookmarkEnd w:id="62"/>
       <w:r>
         <w:rPr>
           <w:lang w:val="ru-RU"/>
         </w:rPr>
         <w:t>Назначения клавиш</w:t>
       </w:r>
-      <w:bookmarkEnd w:id="62"/>
+      <w:bookmarkEnd w:id="63"/>
     </w:p>
     <w:p>
       <w:r>
@@ -6408,11 +6789,11 @@
       <w:pPr>
         <w:pStyle w:val="1"/>
       </w:pPr>
-      <w:bookmarkStart w:id="63" w:name="_Toc189151302"/>
+      <w:bookmarkStart w:id="64" w:name="_Toc189171722"/>
       <w:r>
         <w:t>Стандартные назначения горячих клавиш</w:t>
       </w:r>
-      <w:bookmarkEnd w:id="63"/>
+      <w:bookmarkEnd w:id="64"/>
     </w:p>
     <w:p/>
     <w:tbl>
@@ -7062,6 +7443,7 @@
               </w:rPr>
             </w:pPr>
             <w:r>
+              <w:lastRenderedPageBreak/>
               <w:t>Режим создания шин</w:t>
             </w:r>
           </w:p>
@@ -7100,13 +7482,238 @@
       <w:pPr>
         <w:pStyle w:val="1"/>
       </w:pPr>
+      <w:bookmarkStart w:id="65" w:name="_Логический_анализатор"/>
+      <w:bookmarkStart w:id="66" w:name="_Toc189171723"/>
+      <w:bookmarkEnd w:id="65"/>
       <w:r>
         <w:t>Логический анализатор</w:t>
       </w:r>
-    </w:p>
-    <w:p>
-      <w:r>
-        <w:t>Раздел находится в разработке</w:t>
+      <w:bookmarkEnd w:id="66"/>
+    </w:p>
+    <w:p>
+      <w:r>
+        <w:t xml:space="preserve">Логический анализатор (далее - ЛА) является окном, которое </w:t>
+      </w:r>
+      <w:r>
+        <w:t>открывается по</w:t>
+      </w:r>
+      <w:r>
+        <w:t xml:space="preserve"> нажатию </w:t>
+      </w:r>
+      <w:hyperlink w:anchor="_Кнопка_«Открыть_логический" w:history="1">
+        <w:r>
+          <w:rPr>
+            <w:rStyle w:val="af1"/>
+          </w:rPr>
+          <w:t>кнопки "Открыть логи</w:t>
+        </w:r>
+        <w:r>
+          <w:rPr>
+            <w:rStyle w:val="af1"/>
+          </w:rPr>
+          <w:t>ч</w:t>
+        </w:r>
+        <w:r>
+          <w:rPr>
+            <w:rStyle w:val="af1"/>
+          </w:rPr>
+          <w:t>еский анализатор"</w:t>
+        </w:r>
+      </w:hyperlink>
+      <w:r>
+        <w:t xml:space="preserve"> основного окна. В верхнем меню окна присутствуют кнопки:</w:t>
+      </w:r>
+    </w:p>
+    <w:p>
+      <w:pPr>
+        <w:pStyle w:val="aa"/>
+        <w:numPr>
+          <w:ilvl w:val="0"/>
+          <w:numId w:val="18"/>
+        </w:numPr>
+      </w:pPr>
+      <w:r>
+        <w:t>«</w:t>
+      </w:r>
+      <w:r>
+        <w:t>Начать</w:t>
+      </w:r>
+      <w:r>
+        <w:t>/</w:t>
+      </w:r>
+      <w:r>
+        <w:t>Завершить выбор ножек</w:t>
+      </w:r>
+      <w:r>
+        <w:t>»:</w:t>
+      </w:r>
+      <w:r>
+        <w:t xml:space="preserve"> переводит приложение в режим выбора ножек на микросхеме или выводит из него. При нажатии </w:t>
+      </w:r>
+      <w:r>
+        <w:t xml:space="preserve">ЛКМ </w:t>
+      </w:r>
+      <w:r>
+        <w:t xml:space="preserve">на любую ножку </w:t>
+      </w:r>
+      <w:r>
+        <w:t>микросхемы</w:t>
+      </w:r>
+      <w:r>
+        <w:t xml:space="preserve"> добавляет ножку в окно ЛА. Убрать ножку из окна ЛА можно через меню, вызываемое нажатием ПКМ по её названию</w:t>
+      </w:r>
+      <w:r>
+        <w:t>;</w:t>
+      </w:r>
+    </w:p>
+    <w:p>
+      <w:pPr>
+        <w:pStyle w:val="aa"/>
+        <w:numPr>
+          <w:ilvl w:val="0"/>
+          <w:numId w:val="18"/>
+        </w:numPr>
+      </w:pPr>
+      <w:r>
+        <w:t>«</w:t>
+      </w:r>
+      <w:r>
+        <w:t>Начать</w:t>
+      </w:r>
+      <w:r>
+        <w:t>/</w:t>
+      </w:r>
+      <w:r>
+        <w:t>Остановить анализ</w:t>
+      </w:r>
+      <w:r>
+        <w:t>»:</w:t>
+      </w:r>
+      <w:r>
+        <w:t xml:space="preserve"> запускает анализ схемы</w:t>
+      </w:r>
+      <w:r>
+        <w:t>. В</w:t>
+      </w:r>
+      <w:r>
+        <w:t xml:space="preserve">се значения, снимаемые </w:t>
+      </w:r>
+      <w:r>
+        <w:t>с добавленных ножек,</w:t>
+      </w:r>
+      <w:r>
+        <w:t xml:space="preserve"> начинают отображаться на графике в окне ЛА</w:t>
+      </w:r>
+      <w:r>
+        <w:t>;</w:t>
+      </w:r>
+    </w:p>
+    <w:p>
+      <w:pPr>
+        <w:pStyle w:val="aa"/>
+        <w:numPr>
+          <w:ilvl w:val="0"/>
+          <w:numId w:val="18"/>
+        </w:numPr>
+      </w:pPr>
+      <w:r>
+        <w:t>«</w:t>
+      </w:r>
+      <w:r>
+        <w:t>Запустить на</w:t>
+      </w:r>
+      <w:r>
+        <w:t>»:</w:t>
+      </w:r>
+      <w:r>
+        <w:t xml:space="preserve"> открывает диалоговое окно, в котором можно ввести время в миллисекундах. Также есть кнопка, по нажатию которой будет запущен анализ</w:t>
+      </w:r>
+      <w:r>
+        <w:t>.</w:t>
+      </w:r>
+      <w:r>
+        <w:t xml:space="preserve"> </w:t>
+      </w:r>
+      <w:r>
+        <w:t>П</w:t>
+      </w:r>
+      <w:r>
+        <w:t>о истечению указанного времени он будет остановлен</w:t>
+      </w:r>
+      <w:r>
+        <w:t>;</w:t>
+      </w:r>
+    </w:p>
+    <w:p>
+      <w:pPr>
+        <w:pStyle w:val="aa"/>
+        <w:numPr>
+          <w:ilvl w:val="0"/>
+          <w:numId w:val="18"/>
+        </w:numPr>
+      </w:pPr>
+      <w:r>
+        <w:t>«</w:t>
+      </w:r>
+      <w:r>
+        <w:t>Очистить</w:t>
+      </w:r>
+      <w:r>
+        <w:t>»:</w:t>
+      </w:r>
+      <w:r>
+        <w:t xml:space="preserve"> очищает все ранее полученные значения</w:t>
+      </w:r>
+      <w:r>
+        <w:t>;</w:t>
+      </w:r>
+    </w:p>
+    <w:p>
+      <w:pPr>
+        <w:pStyle w:val="aa"/>
+        <w:numPr>
+          <w:ilvl w:val="0"/>
+          <w:numId w:val="18"/>
+        </w:numPr>
+      </w:pPr>
+      <w:r>
+        <w:t>«</w:t>
+      </w:r>
+      <w:r>
+        <w:t>Симуляция</w:t>
+      </w:r>
+      <w:r>
+        <w:t>»:</w:t>
+      </w:r>
+      <w:r>
+        <w:t xml:space="preserve"> открывает диалоговое окно, в котором можно ввести время в миллисекундах. Также есть кнопка, по нажатию которой будет запущена ускоренная симуляция схемы на указанное время</w:t>
+      </w:r>
+      <w:r>
+        <w:t>;</w:t>
+      </w:r>
+    </w:p>
+    <w:p>
+      <w:pPr>
+        <w:pStyle w:val="aa"/>
+        <w:numPr>
+          <w:ilvl w:val="0"/>
+          <w:numId w:val="18"/>
+        </w:numPr>
+      </w:pPr>
+      <w:r>
+        <w:t>«+», «-»:</w:t>
+      </w:r>
+      <w:r>
+        <w:t xml:space="preserve"> приближают/</w:t>
+      </w:r>
+      <w:r>
+        <w:t>отдаляют</w:t>
+      </w:r>
+      <w:r>
+        <w:t xml:space="preserve"> полученные значения</w:t>
+      </w:r>
+      <w:r>
+        <w:t>.</w:t>
       </w:r>
     </w:p>
     <w:sectPr>
@@ -7800,6 +8407,119 @@
     </w:lvl>
   </w:abstractNum>
   <w:abstractNum w:abstractNumId="6" w15:restartNumberingAfterBreak="0">
+    <w:nsid w:val="24493096"/>
+    <w:multiLevelType w:val="hybridMultilevel"/>
+    <w:tmpl w:val="39FCD4CA"/>
+    <w:lvl w:ilvl="0" w:tplc="04190001">
+      <w:start w:val="1"/>
+      <w:numFmt w:val="bullet"/>
+      <w:lvlText w:val=""/>
+      <w:lvlJc w:val="left"/>
+      <w:pPr>
+        <w:ind w:left="1429" w:hanging="360"/>
+      </w:pPr>
+      <w:rPr>
+        <w:rFonts w:ascii="Symbol" w:hAnsi="Symbol" w:hint="default"/>
+      </w:rPr>
+    </w:lvl>
+    <w:lvl w:ilvl="1" w:tplc="04190003" w:tentative="1">
+      <w:start w:val="1"/>
+      <w:numFmt w:val="bullet"/>
+      <w:lvlText w:val="o"/>
+      <w:lvlJc w:val="left"/>
+      <w:pPr>
+        <w:ind w:left="2149" w:hanging="360"/>
+      </w:pPr>
+      <w:rPr>
+        <w:rFonts w:ascii="Courier New" w:hAnsi="Courier New" w:cs="Courier New" w:hint="default"/>
+      </w:rPr>
+    </w:lvl>
+    <w:lvl w:ilvl="2" w:tplc="04190005" w:tentative="1">
+      <w:start w:val="1"/>
+      <w:numFmt w:val="bullet"/>
+      <w:lvlText w:val=""/>
+      <w:lvlJc w:val="left"/>
+      <w:pPr>
+        <w:ind w:left="2869" w:hanging="360"/>
+      </w:pPr>
+      <w:rPr>
+        <w:rFonts w:ascii="Wingdings" w:hAnsi="Wingdings" w:hint="default"/>
+      </w:rPr>
+    </w:lvl>
+    <w:lvl w:ilvl="3" w:tplc="04190001" w:tentative="1">
+      <w:start w:val="1"/>
+      <w:numFmt w:val="bullet"/>
+      <w:lvlText w:val=""/>
+      <w:lvlJc w:val="left"/>
+      <w:pPr>
+        <w:ind w:left="3589" w:hanging="360"/>
+      </w:pPr>
+      <w:rPr>
+        <w:rFonts w:ascii="Symbol" w:hAnsi="Symbol" w:hint="default"/>
+      </w:rPr>
+    </w:lvl>
+    <w:lvl w:ilvl="4" w:tplc="04190003" w:tentative="1">
+      <w:start w:val="1"/>
+      <w:numFmt w:val="bullet"/>
+      <w:lvlText w:val="o"/>
+      <w:lvlJc w:val="left"/>
+      <w:pPr>
+        <w:ind w:left="4309" w:hanging="360"/>
+      </w:pPr>
+      <w:rPr>
+        <w:rFonts w:ascii="Courier New" w:hAnsi="Courier New" w:cs="Courier New" w:hint="default"/>
+      </w:rPr>
+    </w:lvl>
+    <w:lvl w:ilvl="5" w:tplc="04190005" w:tentative="1">
+      <w:start w:val="1"/>
+      <w:numFmt w:val="bullet"/>
+      <w:lvlText w:val=""/>
+      <w:lvlJc w:val="left"/>
+      <w:pPr>
+        <w:ind w:left="5029" w:hanging="360"/>
+      </w:pPr>
+      <w:rPr>
+        <w:rFonts w:ascii="Wingdings" w:hAnsi="Wingdings" w:hint="default"/>
+      </w:rPr>
+    </w:lvl>
+    <w:lvl w:ilvl="6" w:tplc="04190001" w:tentative="1">
+      <w:start w:val="1"/>
+      <w:numFmt w:val="bullet"/>
+      <w:lvlText w:val=""/>
+      <w:lvlJc w:val="left"/>
+      <w:pPr>
+        <w:ind w:left="5749" w:hanging="360"/>
+      </w:pPr>
+      <w:rPr>
+        <w:rFonts w:ascii="Symbol" w:hAnsi="Symbol" w:hint="default"/>
+      </w:rPr>
+    </w:lvl>
+    <w:lvl w:ilvl="7" w:tplc="04190003" w:tentative="1">
+      <w:start w:val="1"/>
+      <w:numFmt w:val="bullet"/>
+      <w:lvlText w:val="o"/>
+      <w:lvlJc w:val="left"/>
+      <w:pPr>
+        <w:ind w:left="6469" w:hanging="360"/>
+      </w:pPr>
+      <w:rPr>
+        <w:rFonts w:ascii="Courier New" w:hAnsi="Courier New" w:cs="Courier New" w:hint="default"/>
+      </w:rPr>
+    </w:lvl>
+    <w:lvl w:ilvl="8" w:tplc="04190005" w:tentative="1">
+      <w:start w:val="1"/>
+      <w:numFmt w:val="bullet"/>
+      <w:lvlText w:val=""/>
+      <w:lvlJc w:val="left"/>
+      <w:pPr>
+        <w:ind w:left="7189" w:hanging="360"/>
+      </w:pPr>
+      <w:rPr>
+        <w:rFonts w:ascii="Wingdings" w:hAnsi="Wingdings" w:hint="default"/>
+      </w:rPr>
+    </w:lvl>
+  </w:abstractNum>
+  <w:abstractNum w:abstractNumId="7" w15:restartNumberingAfterBreak="0">
     <w:nsid w:val="2809223C"/>
     <w:multiLevelType w:val="hybridMultilevel"/>
     <w:tmpl w:val="13063990"/>
@@ -7912,7 +8632,7 @@
       </w:rPr>
     </w:lvl>
   </w:abstractNum>
-  <w:abstractNum w:abstractNumId="7" w15:restartNumberingAfterBreak="0">
+  <w:abstractNum w:abstractNumId="8" w15:restartNumberingAfterBreak="0">
     <w:nsid w:val="349C7ADB"/>
     <w:multiLevelType w:val="hybridMultilevel"/>
     <w:tmpl w:val="CF5A2C80"/>
@@ -8025,7 +8745,7 @@
       </w:rPr>
     </w:lvl>
   </w:abstractNum>
-  <w:abstractNum w:abstractNumId="8" w15:restartNumberingAfterBreak="0">
+  <w:abstractNum w:abstractNumId="9" w15:restartNumberingAfterBreak="0">
     <w:nsid w:val="44C62F8A"/>
     <w:multiLevelType w:val="hybridMultilevel"/>
     <w:tmpl w:val="170A5142"/>
@@ -8138,7 +8858,7 @@
       </w:rPr>
     </w:lvl>
   </w:abstractNum>
-  <w:abstractNum w:abstractNumId="9" w15:restartNumberingAfterBreak="0">
+  <w:abstractNum w:abstractNumId="10" w15:restartNumberingAfterBreak="0">
     <w:nsid w:val="58FF6F06"/>
     <w:multiLevelType w:val="hybridMultilevel"/>
     <w:tmpl w:val="1728D750"/>
@@ -8251,7 +8971,7 @@
       </w:rPr>
     </w:lvl>
   </w:abstractNum>
-  <w:abstractNum w:abstractNumId="10" w15:restartNumberingAfterBreak="0">
+  <w:abstractNum w:abstractNumId="11" w15:restartNumberingAfterBreak="0">
     <w:nsid w:val="5EA23622"/>
     <w:multiLevelType w:val="multilevel"/>
     <w:tmpl w:val="7BEECEF6"/>
@@ -8370,7 +9090,7 @@
       </w:rPr>
     </w:lvl>
   </w:abstractNum>
-  <w:abstractNum w:abstractNumId="11" w15:restartNumberingAfterBreak="0">
+  <w:abstractNum w:abstractNumId="12" w15:restartNumberingAfterBreak="0">
     <w:nsid w:val="5FFB7AB1"/>
     <w:multiLevelType w:val="hybridMultilevel"/>
     <w:tmpl w:val="457E40C8"/>
@@ -8483,7 +9203,7 @@
       </w:rPr>
     </w:lvl>
   </w:abstractNum>
-  <w:abstractNum w:abstractNumId="12" w15:restartNumberingAfterBreak="0">
+  <w:abstractNum w:abstractNumId="13" w15:restartNumberingAfterBreak="0">
     <w:nsid w:val="60FB5747"/>
     <w:multiLevelType w:val="hybridMultilevel"/>
     <w:tmpl w:val="019ACF10"/>
@@ -8596,7 +9316,7 @@
       </w:rPr>
     </w:lvl>
   </w:abstractNum>
-  <w:abstractNum w:abstractNumId="13" w15:restartNumberingAfterBreak="0">
+  <w:abstractNum w:abstractNumId="14" w15:restartNumberingAfterBreak="0">
     <w:nsid w:val="6AC25C56"/>
     <w:multiLevelType w:val="multilevel"/>
     <w:tmpl w:val="67CC935A"/>
@@ -8712,7 +9432,7 @@
       </w:rPr>
     </w:lvl>
   </w:abstractNum>
-  <w:abstractNum w:abstractNumId="14" w15:restartNumberingAfterBreak="0">
+  <w:abstractNum w:abstractNumId="15" w15:restartNumberingAfterBreak="0">
     <w:nsid w:val="71A63FED"/>
     <w:multiLevelType w:val="hybridMultilevel"/>
     <w:tmpl w:val="597EC7F2"/>
@@ -8826,7 +9546,7 @@
     </w:lvl>
   </w:abstractNum>
   <w:num w:numId="1" w16cid:durableId="1561789391">
-    <w:abstractNumId w:val="13"/>
+    <w:abstractNumId w:val="14"/>
     <w:lvlOverride w:ilvl="2">
       <w:lvl w:ilvl="2">
         <w:start w:val="1"/>
@@ -8841,7 +9561,7 @@
     </w:lvlOverride>
   </w:num>
   <w:num w:numId="2" w16cid:durableId="1366297357">
-    <w:abstractNumId w:val="13"/>
+    <w:abstractNumId w:val="14"/>
     <w:lvlOverride w:ilvl="2">
       <w:lvl w:ilvl="2">
         <w:start w:val="1"/>
@@ -8859,19 +9579,19 @@
     <w:abstractNumId w:val="3"/>
   </w:num>
   <w:num w:numId="4" w16cid:durableId="1863934843">
-    <w:abstractNumId w:val="10"/>
+    <w:abstractNumId w:val="11"/>
   </w:num>
   <w:num w:numId="5" w16cid:durableId="1916088111">
-    <w:abstractNumId w:val="10"/>
+    <w:abstractNumId w:val="11"/>
   </w:num>
   <w:num w:numId="6" w16cid:durableId="81997903">
     <w:abstractNumId w:val="1"/>
   </w:num>
   <w:num w:numId="7" w16cid:durableId="1008287770">
-    <w:abstractNumId w:val="11"/>
+    <w:abstractNumId w:val="12"/>
   </w:num>
   <w:num w:numId="8" w16cid:durableId="88160114">
-    <w:abstractNumId w:val="12"/>
+    <w:abstractNumId w:val="13"/>
   </w:num>
   <w:num w:numId="9" w16cid:durableId="1320887178">
     <w:abstractNumId w:val="2"/>
@@ -8880,25 +9600,28 @@
     <w:abstractNumId w:val="5"/>
   </w:num>
   <w:num w:numId="11" w16cid:durableId="1651865130">
-    <w:abstractNumId w:val="14"/>
+    <w:abstractNumId w:val="15"/>
   </w:num>
   <w:num w:numId="12" w16cid:durableId="856386057">
     <w:abstractNumId w:val="4"/>
   </w:num>
   <w:num w:numId="13" w16cid:durableId="107165494">
+    <w:abstractNumId w:val="10"/>
+  </w:num>
+  <w:num w:numId="14" w16cid:durableId="1016924664">
+    <w:abstractNumId w:val="7"/>
+  </w:num>
+  <w:num w:numId="15" w16cid:durableId="1833905299">
     <w:abstractNumId w:val="9"/>
   </w:num>
-  <w:num w:numId="14" w16cid:durableId="1016924664">
-    <w:abstractNumId w:val="6"/>
-  </w:num>
-  <w:num w:numId="15" w16cid:durableId="1833905299">
+  <w:num w:numId="16" w16cid:durableId="2057699508">
     <w:abstractNumId w:val="8"/>
-  </w:num>
-  <w:num w:numId="16" w16cid:durableId="2057699508">
-    <w:abstractNumId w:val="7"/>
   </w:num>
   <w:num w:numId="17" w16cid:durableId="1157307456">
     <w:abstractNumId w:val="0"/>
+  </w:num>
+  <w:num w:numId="18" w16cid:durableId="189076308">
+    <w:abstractNumId w:val="6"/>
   </w:num>
 </w:numbering>
 </file>

</xml_diff>

<commit_message>
About changed, added docs for multiple connections
</commit_message>
<xml_diff>
--- a/doc/Инструкция по использованию.docx
+++ b/doc/Инструкция по использованию.docx
@@ -3794,7 +3794,6 @@
         </w:numPr>
       </w:pPr>
       <w:r>
-        <w:lastRenderedPageBreak/>
         <w:t>Вернуть: восстанавливает последнее отмененное действие.</w:t>
       </w:r>
     </w:p>
@@ -4443,7 +4442,6 @@
               <w:rPr>
                 <w:noProof/>
               </w:rPr>
-              <w:lastRenderedPageBreak/>
               <w:drawing>
                 <wp:inline distT="0" distB="0" distL="0" distR="0" wp14:anchorId="5BEA5683" wp14:editId="08860FA3">
                   <wp:extent cx="320040" cy="320040"/>
@@ -5220,7 +5218,6 @@
         </w:numPr>
       </w:pPr>
       <w:r>
-        <w:lastRenderedPageBreak/>
         <w:t xml:space="preserve">Очистить консоль: </w:t>
       </w:r>
       <w:r>
@@ -5619,11 +5616,7 @@
     </w:p>
     <w:p>
       <w:r>
-        <w:t xml:space="preserve">В режиме выделения при перетаскивании с зажатой ЛКМ отображается прямоугольная область выделения. Все объекты, попавшие в нее, а также </w:t>
-      </w:r>
-      <w:r>
-        <w:lastRenderedPageBreak/>
-        <w:t>объекты под курсором считаются выделенными, что отображается подсветкой синим.</w:t>
+        <w:t>В режиме выделения при перетаскивании с зажатой ЛКМ отображается прямоугольная область выделения. Все объекты, попавшие в нее, а также объекты под курсором считаются выделенными, что отображается подсветкой синим.</w:t>
       </w:r>
     </w:p>
     <w:p>
@@ -6090,7 +6083,6 @@
     </w:p>
     <w:p>
       <w:r>
-        <w:lastRenderedPageBreak/>
         <w:t>Нажатие кнопки «Загрузить из файла» позволяет заменить содержимое памяти на содержимое выбранного файла.</w:t>
       </w:r>
     </w:p>
@@ -6216,6 +6208,23 @@
       </w:r>
     </w:p>
     <w:p>
+      <w:r>
+        <w:t xml:space="preserve">При соединении двух элементов (не шин) большим количеством проводов есть возможность сделать это с помощью инструмента множественного соединения. Для этого необходимо провести одно соединение с зажатым </w:t>
+      </w:r>
+      <w:r>
+        <w:rPr>
+          <w:lang w:val="en-US"/>
+        </w:rPr>
+        <w:t>Alt</w:t>
+      </w:r>
+      <w:r>
+        <w:t xml:space="preserve">, </w:t>
+      </w:r>
+      <w:r>
+        <w:t>после чего в появившейся строке указать соответствие ножек в формате «ножка:ножка» или «ножка-ножка:ножка-ножка» для диапазона. .Поддерживаются диапазоны одинаковой длины только от меньшего индекса к большему. Соответствий может быть несколько, их следует записывать через «;» без пробелов..</w:t>
+      </w:r>
+    </w:p>
+    <w:p>
       <w:pPr>
         <w:pStyle w:val="2"/>
         <w:rPr>
@@ -6229,7 +6238,6 @@
         <w:rPr>
           <w:lang w:val="ru-RU"/>
         </w:rPr>
-        <w:lastRenderedPageBreak/>
         <w:t>Подключение к шинам</w:t>
       </w:r>
       <w:bookmarkEnd w:id="44"/>
@@ -6393,7 +6401,6 @@
       </w:pPr>
       <w:bookmarkStart w:id="50" w:name="_Toc189171712"/>
       <w:r>
-        <w:lastRenderedPageBreak/>
         <w:t>Окно настроек</w:t>
       </w:r>
       <w:bookmarkEnd w:id="50"/>
@@ -6671,7 +6678,6 @@
         <w:rPr>
           <w:lang w:val="ru-RU"/>
         </w:rPr>
-        <w:lastRenderedPageBreak/>
         <w:t>Глубина истории событий</w:t>
       </w:r>
       <w:bookmarkEnd w:id="57"/>
@@ -6880,13 +6886,8 @@
               <w:ind w:firstLine="0"/>
               <w:jc w:val="left"/>
             </w:pPr>
-            <w:proofErr w:type="gramStart"/>
-            <w:r>
-              <w:t>=(</w:t>
-            </w:r>
-            <w:proofErr w:type="gramEnd"/>
-            <w:r>
-              <w:t>+)/-, Колесико мыши</w:t>
+            <w:r>
+              <w:t>=(+)/-, Колесико мыши</w:t>
             </w:r>
           </w:p>
         </w:tc>
@@ -7026,14 +7027,12 @@
                 <w:lang w:val="en-US"/>
               </w:rPr>
             </w:pPr>
-            <w:proofErr w:type="spellStart"/>
             <w:r>
               <w:rPr>
                 <w:lang w:val="en-US"/>
               </w:rPr>
               <w:t>Ctrl+S</w:t>
             </w:r>
-            <w:proofErr w:type="spellEnd"/>
           </w:p>
         </w:tc>
       </w:tr>
@@ -7066,14 +7065,12 @@
                 <w:lang w:val="en-US"/>
               </w:rPr>
             </w:pPr>
-            <w:proofErr w:type="spellStart"/>
             <w:r>
               <w:rPr>
                 <w:lang w:val="en-US"/>
               </w:rPr>
               <w:t>Ctrl+L</w:t>
             </w:r>
-            <w:proofErr w:type="spellEnd"/>
           </w:p>
         </w:tc>
       </w:tr>
@@ -7106,14 +7103,12 @@
                 <w:lang w:val="en-US"/>
               </w:rPr>
             </w:pPr>
-            <w:proofErr w:type="spellStart"/>
             <w:r>
               <w:rPr>
                 <w:lang w:val="en-US"/>
               </w:rPr>
               <w:t>Ctrl+Z</w:t>
             </w:r>
-            <w:proofErr w:type="spellEnd"/>
           </w:p>
         </w:tc>
       </w:tr>
@@ -7146,14 +7141,12 @@
                 <w:lang w:val="en-US"/>
               </w:rPr>
             </w:pPr>
-            <w:proofErr w:type="spellStart"/>
             <w:r>
               <w:rPr>
                 <w:lang w:val="en-US"/>
               </w:rPr>
               <w:t>Ctrl+Y</w:t>
             </w:r>
-            <w:proofErr w:type="spellEnd"/>
           </w:p>
         </w:tc>
       </w:tr>
@@ -7186,14 +7179,12 @@
                 <w:lang w:val="en-US"/>
               </w:rPr>
             </w:pPr>
-            <w:proofErr w:type="spellStart"/>
             <w:r>
               <w:rPr>
                 <w:lang w:val="en-US"/>
               </w:rPr>
               <w:t>Ctrl+E</w:t>
             </w:r>
-            <w:proofErr w:type="spellEnd"/>
           </w:p>
         </w:tc>
       </w:tr>
@@ -7443,7 +7434,6 @@
               </w:rPr>
             </w:pPr>
             <w:r>
-              <w:lastRenderedPageBreak/>
               <w:t>Режим создания шин</w:t>
             </w:r>
           </w:p>
@@ -7492,32 +7482,14 @@
     </w:p>
     <w:p>
       <w:r>
-        <w:t xml:space="preserve">Логический анализатор (далее - ЛА) является окном, которое </w:t>
-      </w:r>
-      <w:r>
-        <w:t>открывается по</w:t>
-      </w:r>
-      <w:r>
-        <w:t xml:space="preserve"> нажатию </w:t>
-      </w:r>
-      <w:hyperlink w:anchor="_Кнопка_«Открыть_логический" w:history="1">
+        <w:t xml:space="preserve">Логический анализатор (далее - ЛА) является окном, которое открывается по нажатию </w:t>
+      </w:r>
+      <w:hyperlink r:id="rId26" w:anchor="_Кнопка_" w:history="1">
         <w:r>
           <w:rPr>
             <w:rStyle w:val="af1"/>
           </w:rPr>
-          <w:t>кнопки "Открыть логи</w:t>
-        </w:r>
-        <w:r>
-          <w:rPr>
-            <w:rStyle w:val="af1"/>
-          </w:rPr>
-          <w:t>ч</w:t>
-        </w:r>
-        <w:r>
-          <w:rPr>
-            <w:rStyle w:val="af1"/>
-          </w:rPr>
-          <w:t>еский анализатор"</w:t>
+          <w:t>кнопки "Открыть логический анализатор"</w:t>
         </w:r>
       </w:hyperlink>
       <w:r>
@@ -7533,37 +7505,7 @@
         </w:numPr>
       </w:pPr>
       <w:r>
-        <w:t>«</w:t>
-      </w:r>
-      <w:r>
-        <w:t>Начать</w:t>
-      </w:r>
-      <w:r>
-        <w:t>/</w:t>
-      </w:r>
-      <w:r>
-        <w:t>Завершить выбор ножек</w:t>
-      </w:r>
-      <w:r>
-        <w:t>»:</w:t>
-      </w:r>
-      <w:r>
-        <w:t xml:space="preserve"> переводит приложение в режим выбора ножек на микросхеме или выводит из него. При нажатии </w:t>
-      </w:r>
-      <w:r>
-        <w:t xml:space="preserve">ЛКМ </w:t>
-      </w:r>
-      <w:r>
-        <w:t xml:space="preserve">на любую ножку </w:t>
-      </w:r>
-      <w:r>
-        <w:t>микросхемы</w:t>
-      </w:r>
-      <w:r>
-        <w:t xml:space="preserve"> добавляет ножку в окно ЛА. Убрать ножку из окна ЛА можно через меню, вызываемое нажатием ПКМ по её названию</w:t>
-      </w:r>
-      <w:r>
-        <w:t>;</w:t>
+        <w:t>«Начать/Завершить выбор ножек»: переводит приложение в режим выбора ножек на микросхеме или выводит из него. При нажатии ЛКМ на любую ножку микросхемы добавляет ножку в окно ЛА. Убрать ножку из окна ЛА можно через меню, вызываемое нажатием ПКМ по её названию;</w:t>
       </w:r>
     </w:p>
     <w:p>
@@ -7575,37 +7517,7 @@
         </w:numPr>
       </w:pPr>
       <w:r>
-        <w:t>«</w:t>
-      </w:r>
-      <w:r>
-        <w:t>Начать</w:t>
-      </w:r>
-      <w:r>
-        <w:t>/</w:t>
-      </w:r>
-      <w:r>
-        <w:t>Остановить анализ</w:t>
-      </w:r>
-      <w:r>
-        <w:t>»:</w:t>
-      </w:r>
-      <w:r>
-        <w:t xml:space="preserve"> запускает анализ схемы</w:t>
-      </w:r>
-      <w:r>
-        <w:t>. В</w:t>
-      </w:r>
-      <w:r>
-        <w:t xml:space="preserve">се значения, снимаемые </w:t>
-      </w:r>
-      <w:r>
-        <w:t>с добавленных ножек,</w:t>
-      </w:r>
-      <w:r>
-        <w:t xml:space="preserve"> начинают отображаться на графике в окне ЛА</w:t>
-      </w:r>
-      <w:r>
-        <w:t>;</w:t>
+        <w:t>«Начать/Остановить анализ»: запускает анализ схемы. Все значения, снимаемые с добавленных ножек, начинают отображаться на графике в окне ЛА;</w:t>
       </w:r>
     </w:p>
     <w:p>
@@ -7617,31 +7529,7 @@
         </w:numPr>
       </w:pPr>
       <w:r>
-        <w:t>«</w:t>
-      </w:r>
-      <w:r>
-        <w:t>Запустить на</w:t>
-      </w:r>
-      <w:r>
-        <w:t>»:</w:t>
-      </w:r>
-      <w:r>
-        <w:t xml:space="preserve"> открывает диалоговое окно, в котором можно ввести время в миллисекундах. Также есть кнопка, по нажатию которой будет запущен анализ</w:t>
-      </w:r>
-      <w:r>
-        <w:t>.</w:t>
-      </w:r>
-      <w:r>
-        <w:t xml:space="preserve"> </w:t>
-      </w:r>
-      <w:r>
-        <w:t>П</w:t>
-      </w:r>
-      <w:r>
-        <w:t>о истечению указанного времени он будет остановлен</w:t>
-      </w:r>
-      <w:r>
-        <w:t>;</w:t>
+        <w:t>«Запустить на»: открывает диалоговое окно, в котором можно ввести время в миллисекундах. Также есть кнопка, по нажатию которой будет запущен анализ. По истечению указанного времени он будет остановлен;</w:t>
       </w:r>
     </w:p>
     <w:p>
@@ -7653,19 +7541,7 @@
         </w:numPr>
       </w:pPr>
       <w:r>
-        <w:t>«</w:t>
-      </w:r>
-      <w:r>
-        <w:t>Очистить</w:t>
-      </w:r>
-      <w:r>
-        <w:t>»:</w:t>
-      </w:r>
-      <w:r>
-        <w:t xml:space="preserve"> очищает все ранее полученные значения</w:t>
-      </w:r>
-      <w:r>
-        <w:t>;</w:t>
+        <w:t>«Очистить»: очищает все ранее полученные значения;</w:t>
       </w:r>
     </w:p>
     <w:p>
@@ -7677,19 +7553,7 @@
         </w:numPr>
       </w:pPr>
       <w:r>
-        <w:t>«</w:t>
-      </w:r>
-      <w:r>
-        <w:t>Симуляция</w:t>
-      </w:r>
-      <w:r>
-        <w:t>»:</w:t>
-      </w:r>
-      <w:r>
-        <w:t xml:space="preserve"> открывает диалоговое окно, в котором можно ввести время в миллисекундах. Также есть кнопка, по нажатию которой будет запущена ускоренная симуляция схемы на указанное время</w:t>
-      </w:r>
-      <w:r>
-        <w:t>;</w:t>
+        <w:t>«Симуляция»: открывает диалоговое окно, в котором можно ввести время в миллисекундах. Также есть кнопка, по нажатию которой будет запущена ускоренная симуляция схемы на указанное время;</w:t>
       </w:r>
     </w:p>
     <w:p>
@@ -7701,19 +7565,7 @@
         </w:numPr>
       </w:pPr>
       <w:r>
-        <w:t>«+», «-»:</w:t>
-      </w:r>
-      <w:r>
-        <w:t xml:space="preserve"> приближают/</w:t>
-      </w:r>
-      <w:r>
-        <w:t>отдаляют</w:t>
-      </w:r>
-      <w:r>
-        <w:t xml:space="preserve"> полученные значения</w:t>
-      </w:r>
-      <w:r>
-        <w:t>.</w:t>
+        <w:t>«+», «-»: приближают/отдаляют полученные значения.</w:t>
       </w:r>
     </w:p>
     <w:sectPr>

</xml_diff>